<commit_message>
add diagram of classes
</commit_message>
<xml_diff>
--- a/Report.docx
+++ b/Report.docx
@@ -765,7 +765,7 @@
           <w:r>
             <w:fldChar w:fldCharType="separate"/>
           </w:r>
-          <w:hyperlink w:anchor="_Toc101300046" w:history="1">
+          <w:hyperlink w:anchor="_Toc103551658" w:history="1">
             <w:r>
               <w:rPr>
                 <w:rStyle w:val="a8"/>
@@ -806,7 +806,7 @@
                 <w:noProof/>
                 <w:webHidden/>
               </w:rPr>
-              <w:instrText xml:space="preserve"> PAGEREF _Toc101300046 \h </w:instrText>
+              <w:instrText xml:space="preserve"> PAGEREF _Toc103551658 \h </w:instrText>
             </w:r>
             <w:r>
               <w:rPr>
@@ -849,7 +849,7 @@
               <w:noProof/>
             </w:rPr>
           </w:pPr>
-          <w:hyperlink w:anchor="_Toc101300047" w:history="1">
+          <w:hyperlink w:anchor="_Toc103551659" w:history="1">
             <w:r>
               <w:rPr>
                 <w:rStyle w:val="a8"/>
@@ -890,7 +890,7 @@
                 <w:noProof/>
                 <w:webHidden/>
               </w:rPr>
-              <w:instrText xml:space="preserve"> PAGEREF _Toc101300047 \h </w:instrText>
+              <w:instrText xml:space="preserve"> PAGEREF _Toc103551659 \h </w:instrText>
             </w:r>
             <w:r>
               <w:rPr>
@@ -910,7 +910,175 @@
                 <w:noProof/>
                 <w:webHidden/>
               </w:rPr>
-              <w:t>4</w:t>
+              <w:t>5</w:t>
+            </w:r>
+            <w:r>
+              <w:rPr>
+                <w:noProof/>
+                <w:webHidden/>
+              </w:rPr>
+              <w:fldChar w:fldCharType="end"/>
+            </w:r>
+          </w:hyperlink>
+        </w:p>
+        <w:p>
+          <w:pPr>
+            <w:pStyle w:val="11"/>
+            <w:tabs>
+              <w:tab w:val="left" w:pos="440"/>
+              <w:tab w:val="right" w:leader="dot" w:pos="9345"/>
+            </w:tabs>
+            <w:rPr>
+              <w:rFonts w:asciiTheme="minorHAnsi" w:hAnsiTheme="minorHAnsi" w:cstheme="minorBidi"/>
+              <w:noProof/>
+            </w:rPr>
+          </w:pPr>
+          <w:hyperlink w:anchor="_Toc103551660" w:history="1">
+            <w:r>
+              <w:rPr>
+                <w:rStyle w:val="a8"/>
+                <w:noProof/>
+              </w:rPr>
+              <w:t>3.</w:t>
+            </w:r>
+            <w:r>
+              <w:rPr>
+                <w:rFonts w:asciiTheme="minorHAnsi" w:hAnsiTheme="minorHAnsi" w:cstheme="minorBidi"/>
+                <w:noProof/>
+              </w:rPr>
+              <w:tab/>
+            </w:r>
+            <w:r>
+              <w:rPr>
+                <w:rStyle w:val="a8"/>
+                <w:noProof/>
+              </w:rPr>
+              <w:t>Проработка визуального интерфейса.</w:t>
+            </w:r>
+            <w:r>
+              <w:rPr>
+                <w:noProof/>
+                <w:webHidden/>
+              </w:rPr>
+              <w:tab/>
+            </w:r>
+            <w:r>
+              <w:rPr>
+                <w:noProof/>
+                <w:webHidden/>
+              </w:rPr>
+              <w:fldChar w:fldCharType="begin"/>
+            </w:r>
+            <w:r>
+              <w:rPr>
+                <w:noProof/>
+                <w:webHidden/>
+              </w:rPr>
+              <w:instrText xml:space="preserve"> PAGEREF _Toc103551660 \h </w:instrText>
+            </w:r>
+            <w:r>
+              <w:rPr>
+                <w:noProof/>
+                <w:webHidden/>
+              </w:rPr>
+            </w:r>
+            <w:r>
+              <w:rPr>
+                <w:noProof/>
+                <w:webHidden/>
+              </w:rPr>
+              <w:fldChar w:fldCharType="separate"/>
+            </w:r>
+            <w:r>
+              <w:rPr>
+                <w:noProof/>
+                <w:webHidden/>
+              </w:rPr>
+              <w:t>9</w:t>
+            </w:r>
+            <w:r>
+              <w:rPr>
+                <w:noProof/>
+                <w:webHidden/>
+              </w:rPr>
+              <w:fldChar w:fldCharType="end"/>
+            </w:r>
+          </w:hyperlink>
+        </w:p>
+        <w:p>
+          <w:pPr>
+            <w:pStyle w:val="11"/>
+            <w:tabs>
+              <w:tab w:val="left" w:pos="440"/>
+              <w:tab w:val="right" w:leader="dot" w:pos="9345"/>
+            </w:tabs>
+            <w:rPr>
+              <w:rFonts w:asciiTheme="minorHAnsi" w:hAnsiTheme="minorHAnsi" w:cstheme="minorBidi"/>
+              <w:noProof/>
+            </w:rPr>
+          </w:pPr>
+          <w:hyperlink w:anchor="_Toc103551661" w:history="1">
+            <w:r>
+              <w:rPr>
+                <w:rStyle w:val="a8"/>
+                <w:noProof/>
+              </w:rPr>
+              <w:t>4.</w:t>
+            </w:r>
+            <w:r>
+              <w:rPr>
+                <w:rFonts w:asciiTheme="minorHAnsi" w:hAnsiTheme="minorHAnsi" w:cstheme="minorBidi"/>
+                <w:noProof/>
+              </w:rPr>
+              <w:tab/>
+            </w:r>
+            <w:r>
+              <w:rPr>
+                <w:rStyle w:val="a8"/>
+                <w:noProof/>
+              </w:rPr>
+              <w:t>Диаграмма классов</w:t>
+            </w:r>
+            <w:r>
+              <w:rPr>
+                <w:noProof/>
+                <w:webHidden/>
+              </w:rPr>
+              <w:tab/>
+            </w:r>
+            <w:r>
+              <w:rPr>
+                <w:noProof/>
+                <w:webHidden/>
+              </w:rPr>
+              <w:fldChar w:fldCharType="begin"/>
+            </w:r>
+            <w:r>
+              <w:rPr>
+                <w:noProof/>
+                <w:webHidden/>
+              </w:rPr>
+              <w:instrText xml:space="preserve"> PAGEREF _Toc103551661 \h </w:instrText>
+            </w:r>
+            <w:r>
+              <w:rPr>
+                <w:noProof/>
+                <w:webHidden/>
+              </w:rPr>
+            </w:r>
+            <w:r>
+              <w:rPr>
+                <w:noProof/>
+                <w:webHidden/>
+              </w:rPr>
+              <w:fldChar w:fldCharType="separate"/>
+            </w:r>
+            <w:r>
+              <w:rPr>
+                <w:noProof/>
+                <w:webHidden/>
+              </w:rPr>
+              <w:t>10</w:t>
             </w:r>
             <w:r>
               <w:rPr>
@@ -952,6 +1120,8 @@
       <w:pPr>
         <w:spacing w:after="160" w:line="259" w:lineRule="auto"/>
       </w:pPr>
+      <w:bookmarkStart w:id="0" w:name="_GoBack"/>
+      <w:bookmarkEnd w:id="0"/>
     </w:p>
     <w:p>
       <w:pPr>
@@ -1086,15 +1256,14 @@
           <w:numId w:val="5"/>
         </w:numPr>
       </w:pPr>
-      <w:bookmarkStart w:id="0" w:name="_Toc101300046"/>
-      <w:r>
-        <w:lastRenderedPageBreak/>
+      <w:bookmarkStart w:id="1" w:name="_Toc103551658"/>
+      <w:r>
         <w:t>Исследование</w:t>
       </w:r>
       <w:r>
         <w:t xml:space="preserve"> предметной области и создание ER диаграммы</w:t>
       </w:r>
-      <w:bookmarkEnd w:id="0"/>
+      <w:bookmarkEnd w:id="1"/>
     </w:p>
     <w:p/>
     <w:p>
@@ -1138,9 +1307,9 @@
           <w:noProof/>
         </w:rPr>
         <w:drawing>
-          <wp:inline distT="0" distB="0" distL="0" distR="0" wp14:anchorId="16B20D77" wp14:editId="7FE2F881">
-            <wp:extent cx="5940425" cy="3164205"/>
-            <wp:effectExtent l="0" t="0" r="3175" b="0"/>
+          <wp:inline distT="0" distB="0" distL="0" distR="0" wp14:anchorId="7EC38FED" wp14:editId="42ADB085">
+            <wp:extent cx="5940425" cy="3021965"/>
+            <wp:effectExtent l="0" t="0" r="3175" b="6985"/>
             <wp:docPr id="1" name="Рисунок 1"/>
             <wp:cNvGraphicFramePr>
               <a:graphicFrameLocks xmlns:a="http://schemas.openxmlformats.org/drawingml/2006/main" noChangeAspect="1"/>
@@ -1161,7 +1330,7 @@
                   <pic:spPr>
                     <a:xfrm>
                       <a:off x="0" y="0"/>
-                      <a:ext cx="5940425" cy="3164205"/>
+                      <a:ext cx="5940425" cy="3021965"/>
                     </a:xfrm>
                     <a:prstGeom prst="rect">
                       <a:avLst/>
@@ -1216,7 +1385,7 @@
           <w:sz w:val="28"/>
           <w:szCs w:val="28"/>
         </w:rPr>
-        <w:t>7</w:t>
+        <w:t>6</w:t>
       </w:r>
       <w:r>
         <w:rPr>
@@ -1273,7 +1442,7 @@
           <w:szCs w:val="28"/>
           <w:lang w:val="en-US"/>
         </w:rPr>
-        <w:t>Tournament</w:t>
+        <w:t>Team</w:t>
       </w:r>
     </w:p>
     <w:p>
@@ -1336,7 +1505,7 @@
           <w:szCs w:val="28"/>
           <w:lang w:val="en-US"/>
         </w:rPr>
-        <w:t>Stats player in match</w:t>
+        <w:t>Tournament</w:t>
       </w:r>
     </w:p>
     <w:p>
@@ -1357,28 +1526,7 @@
           <w:szCs w:val="28"/>
           <w:lang w:val="en-US"/>
         </w:rPr>
-        <w:t>Home team</w:t>
-      </w:r>
-    </w:p>
-    <w:p>
-      <w:pPr>
-        <w:pStyle w:val="a6"/>
-        <w:numPr>
-          <w:ilvl w:val="0"/>
-          <w:numId w:val="2"/>
-        </w:numPr>
-        <w:rPr>
-          <w:sz w:val="28"/>
-          <w:szCs w:val="28"/>
-        </w:rPr>
-      </w:pPr>
-      <w:r>
-        <w:rPr>
-          <w:sz w:val="28"/>
-          <w:szCs w:val="28"/>
-          <w:lang w:val="en-US"/>
-        </w:rPr>
-        <w:t>Away team</w:t>
+        <w:t>Season</w:t>
       </w:r>
     </w:p>
     <w:p>
@@ -1431,7 +1579,36 @@
           <w:szCs w:val="28"/>
           <w:lang w:val="en-US"/>
         </w:rPr>
-        <w:t>Tournament</w:t>
+        <w:t>Player</w:t>
+      </w:r>
+      <w:r>
+        <w:rPr>
+          <w:sz w:val="28"/>
+          <w:szCs w:val="28"/>
+        </w:rPr>
+        <w:t xml:space="preserve"> – </w:t>
+      </w:r>
+      <w:r>
+        <w:rPr>
+          <w:sz w:val="28"/>
+          <w:szCs w:val="28"/>
+          <w:lang w:val="en-US"/>
+        </w:rPr>
+        <w:t>Country</w:t>
+      </w:r>
+      <w:r>
+        <w:rPr>
+          <w:sz w:val="28"/>
+          <w:szCs w:val="28"/>
+        </w:rPr>
+        <w:t xml:space="preserve">, </w:t>
+      </w:r>
+      <w:r>
+        <w:rPr>
+          <w:sz w:val="28"/>
+          <w:szCs w:val="28"/>
+        </w:rPr>
+        <w:t>многие</w:t>
       </w:r>
       <w:r>
         <w:rPr>
@@ -1445,7 +1622,7 @@
           <w:sz w:val="28"/>
           <w:szCs w:val="28"/>
         </w:rPr>
-        <w:t>-</w:t>
+        <w:t>к</w:t>
       </w:r>
       <w:r>
         <w:rPr>
@@ -1458,44 +1635,8 @@
         <w:rPr>
           <w:sz w:val="28"/>
           <w:szCs w:val="28"/>
-          <w:lang w:val="en-US"/>
-        </w:rPr>
-        <w:t>Country</w:t>
-      </w:r>
-      <w:r>
-        <w:rPr>
-          <w:sz w:val="28"/>
-          <w:szCs w:val="28"/>
-        </w:rPr>
-        <w:t xml:space="preserve">, </w:t>
-      </w:r>
-      <w:r>
-        <w:rPr>
-          <w:sz w:val="28"/>
-          <w:szCs w:val="28"/>
-        </w:rPr>
-        <w:t>многие к одному</w:t>
-      </w:r>
-      <w:r>
-        <w:rPr>
-          <w:sz w:val="28"/>
-          <w:szCs w:val="28"/>
-        </w:rPr>
-        <w:t>,</w:t>
-      </w:r>
-      <w:r>
-        <w:rPr>
-          <w:sz w:val="28"/>
-          <w:szCs w:val="28"/>
-        </w:rPr>
-        <w:t xml:space="preserve"> турнир проходит в какой-то одной стране, страна может проводить множество турниров</w:t>
-      </w:r>
-      <w:r>
-        <w:rPr>
-          <w:sz w:val="28"/>
-          <w:szCs w:val="28"/>
-        </w:rPr>
-        <w:t>.</w:t>
+        </w:rPr>
+        <w:t>одному, игрок из одной страны, в стране могут родиться много игроков.</w:t>
       </w:r>
     </w:p>
     <w:p>
@@ -1516,7 +1657,7 @@
           <w:szCs w:val="28"/>
           <w:lang w:val="en-US"/>
         </w:rPr>
-        <w:t>Match</w:t>
+        <w:t>Player</w:t>
       </w:r>
       <w:r>
         <w:rPr>
@@ -1545,7 +1686,7 @@
           <w:szCs w:val="28"/>
           <w:lang w:val="en-US"/>
         </w:rPr>
-        <w:t>Tournament</w:t>
+        <w:t>Team</w:t>
       </w:r>
       <w:r>
         <w:rPr>
@@ -1573,7 +1714,7 @@
           <w:sz w:val="28"/>
           <w:szCs w:val="28"/>
         </w:rPr>
-        <w:t xml:space="preserve"> матч проходит в одном турнире, турнир проводит несколько матчей</w:t>
+        <w:t xml:space="preserve"> игрок из одной команды, в команде много игроков</w:t>
       </w:r>
       <w:r>
         <w:rPr>
@@ -1602,7 +1743,7 @@
           <w:lang w:val="en-US"/>
         </w:rPr>
         <w:lastRenderedPageBreak/>
-        <w:t>Stats</w:t>
+        <w:t>Country</w:t>
       </w:r>
       <w:r>
         <w:rPr>
@@ -1615,9 +1756,8 @@
         <w:rPr>
           <w:sz w:val="28"/>
           <w:szCs w:val="28"/>
-          <w:lang w:val="en-US"/>
-        </w:rPr>
-        <w:t>player</w:t>
+        </w:rPr>
+        <w:t>–</w:t>
       </w:r>
       <w:r>
         <w:rPr>
@@ -1632,51 +1772,7 @@
           <w:szCs w:val="28"/>
           <w:lang w:val="en-US"/>
         </w:rPr>
-        <w:t>in</w:t>
-      </w:r>
-      <w:r>
-        <w:rPr>
-          <w:sz w:val="28"/>
-          <w:szCs w:val="28"/>
-        </w:rPr>
-        <w:t xml:space="preserve"> </w:t>
-      </w:r>
-      <w:r>
-        <w:rPr>
-          <w:sz w:val="28"/>
-          <w:szCs w:val="28"/>
-          <w:lang w:val="en-US"/>
-        </w:rPr>
-        <w:t>match</w:t>
-      </w:r>
-      <w:r>
-        <w:rPr>
-          <w:sz w:val="28"/>
-          <w:szCs w:val="28"/>
-        </w:rPr>
-        <w:t xml:space="preserve"> </w:t>
-      </w:r>
-      <w:r>
-        <w:rPr>
-          <w:sz w:val="28"/>
-          <w:szCs w:val="28"/>
-        </w:rPr>
-        <w:t>–</w:t>
-      </w:r>
-      <w:r>
-        <w:rPr>
-          <w:sz w:val="28"/>
-          <w:szCs w:val="28"/>
-        </w:rPr>
-        <w:t xml:space="preserve"> </w:t>
-      </w:r>
-      <w:r>
-        <w:rPr>
-          <w:sz w:val="28"/>
-          <w:szCs w:val="28"/>
-          <w:lang w:val="en-US"/>
-        </w:rPr>
-        <w:t>Match</w:t>
+        <w:t>Team</w:t>
       </w:r>
       <w:r>
         <w:rPr>
@@ -1704,7 +1800,7 @@
           <w:sz w:val="28"/>
           <w:szCs w:val="28"/>
         </w:rPr>
-        <w:t>статистика записана за один определённый матч, за матч может быть написано много статистик</w:t>
+        <w:t>команда из одной страны, в стране основано много команд</w:t>
       </w:r>
       <w:r>
         <w:rPr>
@@ -1848,14 +1944,7 @@
           <w:szCs w:val="28"/>
           <w:lang w:val="en-US"/>
         </w:rPr>
-        <w:t>Player</w:t>
-      </w:r>
-      <w:r>
-        <w:rPr>
-          <w:sz w:val="28"/>
-          <w:szCs w:val="28"/>
-        </w:rPr>
-        <w:t xml:space="preserve"> –</w:t>
+        <w:t>Team</w:t>
       </w:r>
       <w:r>
         <w:rPr>
@@ -1868,9 +1957,16 @@
         <w:rPr>
           <w:sz w:val="28"/>
           <w:szCs w:val="28"/>
-          <w:lang w:val="en-US"/>
-        </w:rPr>
-        <w:t>Country</w:t>
+        </w:rPr>
+        <w:t xml:space="preserve">– </w:t>
+      </w:r>
+      <w:r>
+        <w:rPr>
+          <w:sz w:val="28"/>
+          <w:szCs w:val="28"/>
+          <w:lang w:val="en-US"/>
+        </w:rPr>
+        <w:t>Match</w:t>
       </w:r>
       <w:r>
         <w:rPr>
@@ -1884,35 +1980,14 @@
           <w:sz w:val="28"/>
           <w:szCs w:val="28"/>
         </w:rPr>
-        <w:t>многие</w:t>
-      </w:r>
-      <w:r>
-        <w:rPr>
-          <w:sz w:val="28"/>
-          <w:szCs w:val="28"/>
-        </w:rPr>
-        <w:t xml:space="preserve"> </w:t>
-      </w:r>
-      <w:r>
-        <w:rPr>
-          <w:sz w:val="28"/>
-          <w:szCs w:val="28"/>
-        </w:rPr>
-        <w:t>к</w:t>
-      </w:r>
-      <w:r>
-        <w:rPr>
-          <w:sz w:val="28"/>
-          <w:szCs w:val="28"/>
-        </w:rPr>
-        <w:t xml:space="preserve"> </w:t>
-      </w:r>
-      <w:r>
-        <w:rPr>
-          <w:sz w:val="28"/>
-          <w:szCs w:val="28"/>
-        </w:rPr>
-        <w:t>одному, игрок может быть из одной страны, в стране могут родиться много игроков.</w:t>
+        <w:t>многие к двум, матч играется двумя командами, команда может сыграть множество матчей</w:t>
+      </w:r>
+      <w:r>
+        <w:rPr>
+          <w:sz w:val="28"/>
+          <w:szCs w:val="28"/>
+        </w:rPr>
+        <w:t>.</w:t>
       </w:r>
     </w:p>
     <w:p>
@@ -1933,7 +2008,36 @@
           <w:szCs w:val="28"/>
           <w:lang w:val="en-US"/>
         </w:rPr>
-        <w:t>Home</w:t>
+        <w:t>Match</w:t>
+      </w:r>
+      <w:r>
+        <w:rPr>
+          <w:sz w:val="28"/>
+          <w:szCs w:val="28"/>
+        </w:rPr>
+        <w:t xml:space="preserve"> – </w:t>
+      </w:r>
+      <w:r>
+        <w:rPr>
+          <w:sz w:val="28"/>
+          <w:szCs w:val="28"/>
+          <w:lang w:val="en-US"/>
+        </w:rPr>
+        <w:t>Tournament</w:t>
+      </w:r>
+      <w:r>
+        <w:rPr>
+          <w:sz w:val="28"/>
+          <w:szCs w:val="28"/>
+        </w:rPr>
+        <w:t xml:space="preserve">, </w:t>
+      </w:r>
+      <w:r>
+        <w:rPr>
+          <w:sz w:val="28"/>
+          <w:szCs w:val="28"/>
+        </w:rPr>
+        <w:t>многие</w:t>
       </w:r>
       <w:r>
         <w:rPr>
@@ -1942,14 +2046,12 @@
         </w:rPr>
         <w:t xml:space="preserve"> </w:t>
       </w:r>
-      <w:proofErr w:type="gramStart"/>
-      <w:r>
-        <w:rPr>
-          <w:sz w:val="28"/>
-          <w:szCs w:val="28"/>
-          <w:lang w:val="en-US"/>
-        </w:rPr>
-        <w:t>team</w:t>
+      <w:r>
+        <w:rPr>
+          <w:sz w:val="28"/>
+          <w:szCs w:val="28"/>
+        </w:rPr>
+        <w:t>к</w:t>
       </w:r>
       <w:r>
         <w:rPr>
@@ -1963,79 +2065,7 @@
           <w:sz w:val="28"/>
           <w:szCs w:val="28"/>
         </w:rPr>
-        <w:t xml:space="preserve"> –</w:t>
-      </w:r>
-      <w:proofErr w:type="gramEnd"/>
-      <w:r>
-        <w:rPr>
-          <w:sz w:val="28"/>
-          <w:szCs w:val="28"/>
-        </w:rPr>
-        <w:t xml:space="preserve"> </w:t>
-      </w:r>
-      <w:r>
-        <w:rPr>
-          <w:sz w:val="28"/>
-          <w:szCs w:val="28"/>
-          <w:lang w:val="en-US"/>
-        </w:rPr>
-        <w:t>Match</w:t>
-      </w:r>
-      <w:r>
-        <w:rPr>
-          <w:sz w:val="28"/>
-          <w:szCs w:val="28"/>
-        </w:rPr>
-        <w:t xml:space="preserve">, </w:t>
-      </w:r>
-      <w:r>
-        <w:rPr>
-          <w:sz w:val="28"/>
-          <w:szCs w:val="28"/>
-        </w:rPr>
-        <w:t>один</w:t>
-      </w:r>
-      <w:r>
-        <w:rPr>
-          <w:sz w:val="28"/>
-          <w:szCs w:val="28"/>
-        </w:rPr>
-        <w:t xml:space="preserve"> </w:t>
-      </w:r>
-      <w:r>
-        <w:rPr>
-          <w:sz w:val="28"/>
-          <w:szCs w:val="28"/>
-        </w:rPr>
-        <w:t>к</w:t>
-      </w:r>
-      <w:r>
-        <w:rPr>
-          <w:sz w:val="28"/>
-          <w:szCs w:val="28"/>
-        </w:rPr>
-        <w:t xml:space="preserve"> </w:t>
-      </w:r>
-      <w:r>
-        <w:rPr>
-          <w:sz w:val="28"/>
-          <w:szCs w:val="28"/>
-        </w:rPr>
-        <w:t>одному</w:t>
-      </w:r>
-      <w:r>
-        <w:rPr>
-          <w:sz w:val="28"/>
-          <w:szCs w:val="28"/>
-        </w:rPr>
-        <w:t xml:space="preserve">, </w:t>
-      </w:r>
-      <w:r>
-        <w:rPr>
-          <w:sz w:val="28"/>
-          <w:szCs w:val="28"/>
-        </w:rPr>
-        <w:t>в матче только одна домашняя команда, домашняя команда участвует только в одном матче.</w:t>
+        <w:t>одному, матч проводится в одном турнире, в турнире проходит много матчей</w:t>
       </w:r>
     </w:p>
     <w:p>
@@ -2056,46 +2086,22 @@
           <w:szCs w:val="28"/>
           <w:lang w:val="en-US"/>
         </w:rPr>
-        <w:t>Away</w:t>
-      </w:r>
-      <w:r>
-        <w:rPr>
-          <w:sz w:val="28"/>
-          <w:szCs w:val="28"/>
-        </w:rPr>
-        <w:t xml:space="preserve"> </w:t>
-      </w:r>
-      <w:proofErr w:type="gramStart"/>
-      <w:r>
-        <w:rPr>
-          <w:sz w:val="28"/>
-          <w:szCs w:val="28"/>
-          <w:lang w:val="en-US"/>
-        </w:rPr>
-        <w:t>team</w:t>
-      </w:r>
-      <w:r>
-        <w:rPr>
-          <w:sz w:val="28"/>
-          <w:szCs w:val="28"/>
-        </w:rPr>
-        <w:t xml:space="preserve">  –</w:t>
-      </w:r>
-      <w:proofErr w:type="gramEnd"/>
-      <w:r>
-        <w:rPr>
-          <w:sz w:val="28"/>
-          <w:szCs w:val="28"/>
-        </w:rPr>
-        <w:t xml:space="preserve"> </w:t>
-      </w:r>
-      <w:r>
-        <w:rPr>
-          <w:sz w:val="28"/>
-          <w:szCs w:val="28"/>
-          <w:lang w:val="en-US"/>
-        </w:rPr>
-        <w:t>Match</w:t>
+        <w:t>Tournament</w:t>
+      </w:r>
+      <w:r>
+        <w:rPr>
+          <w:sz w:val="28"/>
+          <w:szCs w:val="28"/>
+        </w:rPr>
+        <w:t xml:space="preserve"> – </w:t>
+      </w:r>
+      <w:r>
+        <w:rPr>
+          <w:sz w:val="28"/>
+          <w:szCs w:val="28"/>
+          <w:lang w:val="en-US"/>
+        </w:rPr>
+        <w:t>Season</w:t>
       </w:r>
       <w:r>
         <w:rPr>
@@ -2109,68 +2115,259 @@
           <w:sz w:val="28"/>
           <w:szCs w:val="28"/>
         </w:rPr>
-        <w:t>один</w:t>
-      </w:r>
-      <w:r>
-        <w:rPr>
-          <w:sz w:val="28"/>
-          <w:szCs w:val="28"/>
-        </w:rPr>
-        <w:t xml:space="preserve"> </w:t>
-      </w:r>
-      <w:r>
-        <w:rPr>
-          <w:sz w:val="28"/>
-          <w:szCs w:val="28"/>
-        </w:rPr>
-        <w:t>к</w:t>
-      </w:r>
-      <w:r>
-        <w:rPr>
-          <w:sz w:val="28"/>
-          <w:szCs w:val="28"/>
-        </w:rPr>
-        <w:t xml:space="preserve"> </w:t>
-      </w:r>
-      <w:r>
-        <w:rPr>
-          <w:sz w:val="28"/>
-          <w:szCs w:val="28"/>
-        </w:rPr>
-        <w:t>одному</w:t>
-      </w:r>
-      <w:r>
-        <w:rPr>
-          <w:sz w:val="28"/>
-          <w:szCs w:val="28"/>
-        </w:rPr>
-        <w:t xml:space="preserve">, </w:t>
-      </w:r>
-      <w:r>
-        <w:rPr>
-          <w:sz w:val="28"/>
-          <w:szCs w:val="28"/>
-        </w:rPr>
-        <w:t xml:space="preserve">в матче только одна </w:t>
-      </w:r>
-      <w:r>
-        <w:rPr>
-          <w:sz w:val="28"/>
-          <w:szCs w:val="28"/>
-        </w:rPr>
-        <w:t>гостевая</w:t>
-      </w:r>
-      <w:r>
-        <w:rPr>
-          <w:sz w:val="28"/>
-          <w:szCs w:val="28"/>
-        </w:rPr>
-        <w:t xml:space="preserve"> команда, гостевая команда участвует только в одном матче.</w:t>
-      </w:r>
-    </w:p>
-    <w:p>
-      <w:pPr>
-        <w:pStyle w:val="a6"/>
+        <w:t>турнир проходит в один сезон, в сезоне проходят множества турниров</w:t>
+      </w:r>
+    </w:p>
+    <w:p>
+      <w:pPr>
+        <w:rPr>
+          <w:sz w:val="28"/>
+          <w:szCs w:val="28"/>
+        </w:rPr>
+      </w:pPr>
+    </w:p>
+    <w:p>
+      <w:pPr>
+        <w:rPr>
+          <w:sz w:val="28"/>
+          <w:szCs w:val="28"/>
+        </w:rPr>
+      </w:pPr>
+    </w:p>
+    <w:p>
+      <w:pPr>
+        <w:rPr>
+          <w:sz w:val="28"/>
+          <w:szCs w:val="28"/>
+        </w:rPr>
+      </w:pPr>
+    </w:p>
+    <w:p>
+      <w:pPr>
+        <w:rPr>
+          <w:sz w:val="28"/>
+          <w:szCs w:val="28"/>
+        </w:rPr>
+      </w:pPr>
+    </w:p>
+    <w:p>
+      <w:pPr>
+        <w:rPr>
+          <w:sz w:val="28"/>
+          <w:szCs w:val="28"/>
+        </w:rPr>
+      </w:pPr>
+    </w:p>
+    <w:p>
+      <w:pPr>
+        <w:rPr>
+          <w:sz w:val="28"/>
+          <w:szCs w:val="28"/>
+        </w:rPr>
+      </w:pPr>
+    </w:p>
+    <w:p>
+      <w:pPr>
+        <w:rPr>
+          <w:sz w:val="28"/>
+          <w:szCs w:val="28"/>
+        </w:rPr>
+      </w:pPr>
+    </w:p>
+    <w:p>
+      <w:pPr>
+        <w:rPr>
+          <w:sz w:val="28"/>
+          <w:szCs w:val="28"/>
+        </w:rPr>
+      </w:pPr>
+    </w:p>
+    <w:p>
+      <w:pPr>
+        <w:rPr>
+          <w:sz w:val="28"/>
+          <w:szCs w:val="28"/>
+        </w:rPr>
+      </w:pPr>
+    </w:p>
+    <w:p>
+      <w:pPr>
+        <w:rPr>
+          <w:sz w:val="28"/>
+          <w:szCs w:val="28"/>
+        </w:rPr>
+      </w:pPr>
+    </w:p>
+    <w:p>
+      <w:pPr>
+        <w:rPr>
+          <w:sz w:val="28"/>
+          <w:szCs w:val="28"/>
+        </w:rPr>
+      </w:pPr>
+    </w:p>
+    <w:p>
+      <w:pPr>
+        <w:rPr>
+          <w:sz w:val="28"/>
+          <w:szCs w:val="28"/>
+        </w:rPr>
+      </w:pPr>
+    </w:p>
+    <w:p>
+      <w:pPr>
+        <w:rPr>
+          <w:sz w:val="28"/>
+          <w:szCs w:val="28"/>
+        </w:rPr>
+      </w:pPr>
+    </w:p>
+    <w:p>
+      <w:pPr>
+        <w:rPr>
+          <w:sz w:val="28"/>
+          <w:szCs w:val="28"/>
+        </w:rPr>
+      </w:pPr>
+    </w:p>
+    <w:p>
+      <w:pPr>
+        <w:rPr>
+          <w:sz w:val="28"/>
+          <w:szCs w:val="28"/>
+        </w:rPr>
+      </w:pPr>
+    </w:p>
+    <w:p>
+      <w:pPr>
+        <w:rPr>
+          <w:sz w:val="28"/>
+          <w:szCs w:val="28"/>
+        </w:rPr>
+      </w:pPr>
+    </w:p>
+    <w:p>
+      <w:pPr>
+        <w:rPr>
+          <w:sz w:val="28"/>
+          <w:szCs w:val="28"/>
+        </w:rPr>
+      </w:pPr>
+    </w:p>
+    <w:p>
+      <w:pPr>
+        <w:rPr>
+          <w:sz w:val="28"/>
+          <w:szCs w:val="28"/>
+        </w:rPr>
+      </w:pPr>
+    </w:p>
+    <w:p>
+      <w:pPr>
+        <w:rPr>
+          <w:sz w:val="28"/>
+          <w:szCs w:val="28"/>
+        </w:rPr>
+      </w:pPr>
+    </w:p>
+    <w:p>
+      <w:pPr>
+        <w:rPr>
+          <w:sz w:val="28"/>
+          <w:szCs w:val="28"/>
+        </w:rPr>
+      </w:pPr>
+    </w:p>
+    <w:p>
+      <w:pPr>
+        <w:rPr>
+          <w:sz w:val="28"/>
+          <w:szCs w:val="28"/>
+        </w:rPr>
+      </w:pPr>
+    </w:p>
+    <w:p>
+      <w:pPr>
+        <w:rPr>
+          <w:sz w:val="28"/>
+          <w:szCs w:val="28"/>
+        </w:rPr>
+      </w:pPr>
+    </w:p>
+    <w:p>
+      <w:pPr>
+        <w:rPr>
+          <w:sz w:val="28"/>
+          <w:szCs w:val="28"/>
+        </w:rPr>
+      </w:pPr>
+    </w:p>
+    <w:p>
+      <w:pPr>
+        <w:rPr>
+          <w:sz w:val="28"/>
+          <w:szCs w:val="28"/>
+        </w:rPr>
+      </w:pPr>
+    </w:p>
+    <w:p>
+      <w:pPr>
+        <w:rPr>
+          <w:sz w:val="28"/>
+          <w:szCs w:val="28"/>
+        </w:rPr>
+      </w:pPr>
+    </w:p>
+    <w:p>
+      <w:pPr>
+        <w:rPr>
+          <w:sz w:val="28"/>
+          <w:szCs w:val="28"/>
+        </w:rPr>
+      </w:pPr>
+    </w:p>
+    <w:p>
+      <w:pPr>
+        <w:rPr>
+          <w:sz w:val="28"/>
+          <w:szCs w:val="28"/>
+        </w:rPr>
+      </w:pPr>
+    </w:p>
+    <w:p>
+      <w:pPr>
+        <w:rPr>
+          <w:sz w:val="28"/>
+          <w:szCs w:val="28"/>
+        </w:rPr>
+      </w:pPr>
+    </w:p>
+    <w:p>
+      <w:pPr>
+        <w:rPr>
+          <w:sz w:val="28"/>
+          <w:szCs w:val="28"/>
+        </w:rPr>
+      </w:pPr>
+    </w:p>
+    <w:p>
+      <w:pPr>
+        <w:rPr>
+          <w:sz w:val="28"/>
+          <w:szCs w:val="28"/>
+        </w:rPr>
+      </w:pPr>
+    </w:p>
+    <w:p>
+      <w:pPr>
+        <w:rPr>
+          <w:sz w:val="28"/>
+          <w:szCs w:val="28"/>
+        </w:rPr>
+      </w:pPr>
+    </w:p>
+    <w:p>
+      <w:pPr>
         <w:rPr>
           <w:sz w:val="28"/>
           <w:szCs w:val="28"/>
@@ -2194,16 +2391,1669 @@
           <w:numId w:val="5"/>
         </w:numPr>
       </w:pPr>
-      <w:bookmarkStart w:id="1" w:name="_Toc101300047"/>
-      <w:r>
+      <w:bookmarkStart w:id="2" w:name="_Toc103551659"/>
+      <w:r>
+        <w:lastRenderedPageBreak/>
         <w:t>Перевод ER диаграммы в реляционную модель, создание и заполнение БД</w:t>
       </w:r>
-      <w:bookmarkEnd w:id="1"/>
+      <w:bookmarkEnd w:id="2"/>
     </w:p>
     <w:p/>
     <w:p>
-      <w:bookmarkStart w:id="2" w:name="_GoBack"/>
-      <w:bookmarkEnd w:id="2"/>
+      <w:pPr>
+        <w:rPr>
+          <w:sz w:val="28"/>
+          <w:szCs w:val="28"/>
+        </w:rPr>
+      </w:pPr>
+      <w:r>
+        <w:rPr>
+          <w:noProof/>
+        </w:rPr>
+        <w:drawing>
+          <wp:inline distT="0" distB="0" distL="0" distR="0" wp14:anchorId="53FABA29" wp14:editId="364586D9">
+            <wp:extent cx="5940425" cy="3122295"/>
+            <wp:effectExtent l="0" t="0" r="3175" b="1905"/>
+            <wp:docPr id="2" name="Рисунок 2"/>
+            <wp:cNvGraphicFramePr>
+              <a:graphicFrameLocks xmlns:a="http://schemas.openxmlformats.org/drawingml/2006/main" noChangeAspect="1"/>
+            </wp:cNvGraphicFramePr>
+            <a:graphic xmlns:a="http://schemas.openxmlformats.org/drawingml/2006/main">
+              <a:graphicData uri="http://schemas.openxmlformats.org/drawingml/2006/picture">
+                <pic:pic xmlns:pic="http://schemas.openxmlformats.org/drawingml/2006/picture">
+                  <pic:nvPicPr>
+                    <pic:cNvPr id="1" name=""/>
+                    <pic:cNvPicPr/>
+                  </pic:nvPicPr>
+                  <pic:blipFill>
+                    <a:blip r:embed="rId7"/>
+                    <a:stretch>
+                      <a:fillRect/>
+                    </a:stretch>
+                  </pic:blipFill>
+                  <pic:spPr>
+                    <a:xfrm>
+                      <a:off x="0" y="0"/>
+                      <a:ext cx="5940425" cy="3122295"/>
+                    </a:xfrm>
+                    <a:prstGeom prst="rect">
+                      <a:avLst/>
+                    </a:prstGeom>
+                  </pic:spPr>
+                </pic:pic>
+              </a:graphicData>
+            </a:graphic>
+          </wp:inline>
+        </w:drawing>
+      </w:r>
+    </w:p>
+    <w:p>
+      <w:pPr>
+        <w:pStyle w:val="a6"/>
+        <w:numPr>
+          <w:ilvl w:val="0"/>
+          <w:numId w:val="7"/>
+        </w:numPr>
+        <w:rPr>
+          <w:sz w:val="28"/>
+          <w:szCs w:val="28"/>
+          <w:lang w:val="en-US"/>
+        </w:rPr>
+      </w:pPr>
+      <w:r>
+        <w:rPr>
+          <w:sz w:val="28"/>
+          <w:szCs w:val="28"/>
+          <w:lang w:val="en-US"/>
+        </w:rPr>
+        <w:t>Countries</w:t>
+      </w:r>
+    </w:p>
+    <w:p>
+      <w:pPr>
+        <w:pStyle w:val="a6"/>
+        <w:numPr>
+          <w:ilvl w:val="1"/>
+          <w:numId w:val="7"/>
+        </w:numPr>
+        <w:rPr>
+          <w:sz w:val="28"/>
+          <w:szCs w:val="28"/>
+          <w:lang w:val="en-US"/>
+        </w:rPr>
+      </w:pPr>
+      <w:r>
+        <w:rPr>
+          <w:sz w:val="28"/>
+          <w:szCs w:val="28"/>
+          <w:lang w:val="en-US"/>
+        </w:rPr>
+        <w:t xml:space="preserve">ID – </w:t>
+      </w:r>
+      <w:r>
+        <w:rPr>
+          <w:sz w:val="28"/>
+          <w:szCs w:val="28"/>
+        </w:rPr>
+        <w:t>Первичный ключ</w:t>
+      </w:r>
+    </w:p>
+    <w:p>
+      <w:pPr>
+        <w:pStyle w:val="a6"/>
+        <w:numPr>
+          <w:ilvl w:val="0"/>
+          <w:numId w:val="7"/>
+        </w:numPr>
+        <w:rPr>
+          <w:sz w:val="28"/>
+          <w:szCs w:val="28"/>
+          <w:lang w:val="en-US"/>
+        </w:rPr>
+      </w:pPr>
+      <w:r>
+        <w:rPr>
+          <w:sz w:val="28"/>
+          <w:szCs w:val="28"/>
+          <w:lang w:val="en-US"/>
+        </w:rPr>
+        <w:t>Teams</w:t>
+      </w:r>
+    </w:p>
+    <w:p>
+      <w:pPr>
+        <w:pStyle w:val="a6"/>
+        <w:numPr>
+          <w:ilvl w:val="1"/>
+          <w:numId w:val="7"/>
+        </w:numPr>
+        <w:rPr>
+          <w:sz w:val="28"/>
+          <w:szCs w:val="28"/>
+          <w:lang w:val="en-US"/>
+        </w:rPr>
+      </w:pPr>
+      <w:r>
+        <w:rPr>
+          <w:sz w:val="28"/>
+          <w:szCs w:val="28"/>
+          <w:lang w:val="en-US"/>
+        </w:rPr>
+        <w:t xml:space="preserve">ID – </w:t>
+      </w:r>
+      <w:r>
+        <w:rPr>
+          <w:sz w:val="28"/>
+          <w:szCs w:val="28"/>
+        </w:rPr>
+        <w:t>Первичный ключ</w:t>
+      </w:r>
+    </w:p>
+    <w:p>
+      <w:pPr>
+        <w:pStyle w:val="a6"/>
+        <w:numPr>
+          <w:ilvl w:val="1"/>
+          <w:numId w:val="7"/>
+        </w:numPr>
+        <w:rPr>
+          <w:sz w:val="28"/>
+          <w:szCs w:val="28"/>
+          <w:lang w:val="en-US"/>
+        </w:rPr>
+      </w:pPr>
+      <w:r>
+        <w:rPr>
+          <w:sz w:val="28"/>
+          <w:szCs w:val="28"/>
+          <w:lang w:val="en-US"/>
+        </w:rPr>
+        <w:t xml:space="preserve">ID Country – </w:t>
+      </w:r>
+      <w:r>
+        <w:rPr>
+          <w:sz w:val="28"/>
+          <w:szCs w:val="28"/>
+        </w:rPr>
+        <w:t>Внешний ключ</w:t>
+      </w:r>
+    </w:p>
+    <w:p>
+      <w:pPr>
+        <w:pStyle w:val="a6"/>
+        <w:numPr>
+          <w:ilvl w:val="0"/>
+          <w:numId w:val="7"/>
+        </w:numPr>
+        <w:rPr>
+          <w:sz w:val="28"/>
+          <w:szCs w:val="28"/>
+          <w:lang w:val="en-US"/>
+        </w:rPr>
+      </w:pPr>
+      <w:r>
+        <w:rPr>
+          <w:sz w:val="28"/>
+          <w:szCs w:val="28"/>
+          <w:lang w:val="en-US"/>
+        </w:rPr>
+        <w:t>Players</w:t>
+      </w:r>
+    </w:p>
+    <w:p>
+      <w:pPr>
+        <w:pStyle w:val="a6"/>
+        <w:numPr>
+          <w:ilvl w:val="1"/>
+          <w:numId w:val="7"/>
+        </w:numPr>
+        <w:rPr>
+          <w:sz w:val="28"/>
+          <w:szCs w:val="28"/>
+          <w:lang w:val="en-US"/>
+        </w:rPr>
+      </w:pPr>
+      <w:r>
+        <w:rPr>
+          <w:sz w:val="28"/>
+          <w:szCs w:val="28"/>
+          <w:lang w:val="en-US"/>
+        </w:rPr>
+        <w:t xml:space="preserve">ID – </w:t>
+      </w:r>
+      <w:r>
+        <w:rPr>
+          <w:sz w:val="28"/>
+          <w:szCs w:val="28"/>
+        </w:rPr>
+        <w:t>Первичный ключ</w:t>
+      </w:r>
+    </w:p>
+    <w:p>
+      <w:pPr>
+        <w:pStyle w:val="a6"/>
+        <w:numPr>
+          <w:ilvl w:val="1"/>
+          <w:numId w:val="7"/>
+        </w:numPr>
+        <w:rPr>
+          <w:sz w:val="28"/>
+          <w:szCs w:val="28"/>
+          <w:lang w:val="en-US"/>
+        </w:rPr>
+      </w:pPr>
+      <w:r>
+        <w:rPr>
+          <w:sz w:val="28"/>
+          <w:szCs w:val="28"/>
+          <w:lang w:val="en-US"/>
+        </w:rPr>
+        <w:t xml:space="preserve">ID Country – </w:t>
+      </w:r>
+      <w:r>
+        <w:rPr>
+          <w:sz w:val="28"/>
+          <w:szCs w:val="28"/>
+        </w:rPr>
+        <w:t>Внешний ключ</w:t>
+      </w:r>
+    </w:p>
+    <w:p>
+      <w:pPr>
+        <w:pStyle w:val="a6"/>
+        <w:numPr>
+          <w:ilvl w:val="1"/>
+          <w:numId w:val="7"/>
+        </w:numPr>
+        <w:rPr>
+          <w:sz w:val="28"/>
+          <w:szCs w:val="28"/>
+          <w:lang w:val="en-US"/>
+        </w:rPr>
+      </w:pPr>
+      <w:r>
+        <w:rPr>
+          <w:sz w:val="28"/>
+          <w:szCs w:val="28"/>
+          <w:lang w:val="en-US"/>
+        </w:rPr>
+        <w:t xml:space="preserve">ID Team – </w:t>
+      </w:r>
+      <w:r>
+        <w:rPr>
+          <w:sz w:val="28"/>
+          <w:szCs w:val="28"/>
+        </w:rPr>
+        <w:t>Внешний ключ</w:t>
+      </w:r>
+    </w:p>
+    <w:p>
+      <w:pPr>
+        <w:pStyle w:val="a6"/>
+        <w:numPr>
+          <w:ilvl w:val="0"/>
+          <w:numId w:val="7"/>
+        </w:numPr>
+        <w:rPr>
+          <w:sz w:val="28"/>
+          <w:szCs w:val="28"/>
+          <w:lang w:val="en-US"/>
+        </w:rPr>
+      </w:pPr>
+      <w:r>
+        <w:rPr>
+          <w:sz w:val="28"/>
+          <w:szCs w:val="28"/>
+          <w:lang w:val="en-US"/>
+        </w:rPr>
+        <w:t>Seasons</w:t>
+      </w:r>
+    </w:p>
+    <w:p>
+      <w:pPr>
+        <w:pStyle w:val="a6"/>
+        <w:numPr>
+          <w:ilvl w:val="1"/>
+          <w:numId w:val="7"/>
+        </w:numPr>
+        <w:rPr>
+          <w:sz w:val="28"/>
+          <w:szCs w:val="28"/>
+          <w:lang w:val="en-US"/>
+        </w:rPr>
+      </w:pPr>
+      <w:r>
+        <w:rPr>
+          <w:sz w:val="28"/>
+          <w:szCs w:val="28"/>
+          <w:lang w:val="en-US"/>
+        </w:rPr>
+        <w:t xml:space="preserve">ID – </w:t>
+      </w:r>
+      <w:r>
+        <w:rPr>
+          <w:sz w:val="28"/>
+          <w:szCs w:val="28"/>
+        </w:rPr>
+        <w:t>Первичный ключ</w:t>
+      </w:r>
+    </w:p>
+    <w:p>
+      <w:pPr>
+        <w:pStyle w:val="a6"/>
+        <w:numPr>
+          <w:ilvl w:val="0"/>
+          <w:numId w:val="7"/>
+        </w:numPr>
+        <w:rPr>
+          <w:sz w:val="28"/>
+          <w:szCs w:val="28"/>
+          <w:lang w:val="en-US"/>
+        </w:rPr>
+      </w:pPr>
+      <w:r>
+        <w:rPr>
+          <w:sz w:val="28"/>
+          <w:szCs w:val="28"/>
+          <w:lang w:val="en-US"/>
+        </w:rPr>
+        <w:t>Tournaments</w:t>
+      </w:r>
+    </w:p>
+    <w:p>
+      <w:pPr>
+        <w:pStyle w:val="a6"/>
+        <w:numPr>
+          <w:ilvl w:val="1"/>
+          <w:numId w:val="7"/>
+        </w:numPr>
+        <w:rPr>
+          <w:sz w:val="28"/>
+          <w:szCs w:val="28"/>
+          <w:lang w:val="en-US"/>
+        </w:rPr>
+      </w:pPr>
+      <w:r>
+        <w:rPr>
+          <w:sz w:val="28"/>
+          <w:szCs w:val="28"/>
+          <w:lang w:val="en-US"/>
+        </w:rPr>
+        <w:t>ID</w:t>
+      </w:r>
+      <w:r>
+        <w:rPr>
+          <w:sz w:val="28"/>
+          <w:szCs w:val="28"/>
+        </w:rPr>
+        <w:t xml:space="preserve"> </w:t>
+      </w:r>
+      <w:r>
+        <w:rPr>
+          <w:sz w:val="28"/>
+          <w:szCs w:val="28"/>
+          <w:lang w:val="en-US"/>
+        </w:rPr>
+        <w:t>Season</w:t>
+      </w:r>
+      <w:r>
+        <w:rPr>
+          <w:sz w:val="28"/>
+          <w:szCs w:val="28"/>
+        </w:rPr>
+        <w:t xml:space="preserve"> </w:t>
+      </w:r>
+      <w:r>
+        <w:rPr>
+          <w:sz w:val="28"/>
+          <w:szCs w:val="28"/>
+        </w:rPr>
+        <w:t xml:space="preserve">+ </w:t>
+      </w:r>
+      <w:r>
+        <w:rPr>
+          <w:sz w:val="28"/>
+          <w:szCs w:val="28"/>
+          <w:lang w:val="en-US"/>
+        </w:rPr>
+        <w:t xml:space="preserve">ID – </w:t>
+      </w:r>
+      <w:r>
+        <w:rPr>
+          <w:sz w:val="28"/>
+          <w:szCs w:val="28"/>
+        </w:rPr>
+        <w:t>Первичный ключ</w:t>
+      </w:r>
+    </w:p>
+    <w:p>
+      <w:pPr>
+        <w:pStyle w:val="a6"/>
+        <w:numPr>
+          <w:ilvl w:val="1"/>
+          <w:numId w:val="7"/>
+        </w:numPr>
+        <w:rPr>
+          <w:sz w:val="28"/>
+          <w:szCs w:val="28"/>
+        </w:rPr>
+      </w:pPr>
+      <w:r>
+        <w:rPr>
+          <w:sz w:val="28"/>
+          <w:szCs w:val="28"/>
+          <w:lang w:val="en-US"/>
+        </w:rPr>
+        <w:t>ID</w:t>
+      </w:r>
+      <w:r>
+        <w:rPr>
+          <w:sz w:val="28"/>
+          <w:szCs w:val="28"/>
+        </w:rPr>
+        <w:t xml:space="preserve"> </w:t>
+      </w:r>
+      <w:r>
+        <w:rPr>
+          <w:sz w:val="28"/>
+          <w:szCs w:val="28"/>
+          <w:lang w:val="en-US"/>
+        </w:rPr>
+        <w:t>Season</w:t>
+      </w:r>
+      <w:r>
+        <w:rPr>
+          <w:sz w:val="28"/>
+          <w:szCs w:val="28"/>
+        </w:rPr>
+        <w:t xml:space="preserve"> – Внешний ключ</w:t>
+      </w:r>
+    </w:p>
+    <w:p>
+      <w:pPr>
+        <w:pStyle w:val="a6"/>
+        <w:numPr>
+          <w:ilvl w:val="0"/>
+          <w:numId w:val="7"/>
+        </w:numPr>
+        <w:rPr>
+          <w:sz w:val="28"/>
+          <w:szCs w:val="28"/>
+        </w:rPr>
+      </w:pPr>
+      <w:r>
+        <w:rPr>
+          <w:sz w:val="28"/>
+          <w:szCs w:val="28"/>
+          <w:lang w:val="en-US"/>
+        </w:rPr>
+        <w:t>Matches</w:t>
+      </w:r>
+    </w:p>
+    <w:p>
+      <w:pPr>
+        <w:pStyle w:val="a6"/>
+        <w:numPr>
+          <w:ilvl w:val="1"/>
+          <w:numId w:val="7"/>
+        </w:numPr>
+        <w:rPr>
+          <w:sz w:val="28"/>
+          <w:szCs w:val="28"/>
+          <w:lang w:val="en-US"/>
+        </w:rPr>
+      </w:pPr>
+      <w:r>
+        <w:rPr>
+          <w:sz w:val="28"/>
+          <w:szCs w:val="28"/>
+          <w:lang w:val="en-US"/>
+        </w:rPr>
+        <w:t xml:space="preserve">ID – </w:t>
+      </w:r>
+      <w:r>
+        <w:rPr>
+          <w:sz w:val="28"/>
+          <w:szCs w:val="28"/>
+        </w:rPr>
+        <w:t>Первичный ключ</w:t>
+      </w:r>
+    </w:p>
+    <w:p>
+      <w:pPr>
+        <w:pStyle w:val="a6"/>
+        <w:numPr>
+          <w:ilvl w:val="1"/>
+          <w:numId w:val="7"/>
+        </w:numPr>
+        <w:rPr>
+          <w:sz w:val="28"/>
+          <w:szCs w:val="28"/>
+        </w:rPr>
+      </w:pPr>
+      <w:r>
+        <w:rPr>
+          <w:sz w:val="28"/>
+          <w:szCs w:val="28"/>
+          <w:lang w:val="en-US"/>
+        </w:rPr>
+        <w:t xml:space="preserve">ID Tournament – </w:t>
+      </w:r>
+      <w:r>
+        <w:rPr>
+          <w:sz w:val="28"/>
+          <w:szCs w:val="28"/>
+        </w:rPr>
+        <w:t>Внешний ключ</w:t>
+      </w:r>
+    </w:p>
+    <w:p>
+      <w:pPr>
+        <w:pStyle w:val="a6"/>
+        <w:numPr>
+          <w:ilvl w:val="1"/>
+          <w:numId w:val="7"/>
+        </w:numPr>
+        <w:rPr>
+          <w:sz w:val="28"/>
+          <w:szCs w:val="28"/>
+        </w:rPr>
+      </w:pPr>
+      <w:r>
+        <w:rPr>
+          <w:sz w:val="28"/>
+          <w:szCs w:val="28"/>
+          <w:lang w:val="en-US"/>
+        </w:rPr>
+        <w:t>ID</w:t>
+      </w:r>
+      <w:r>
+        <w:rPr>
+          <w:sz w:val="28"/>
+          <w:szCs w:val="28"/>
+        </w:rPr>
+        <w:t xml:space="preserve"> </w:t>
+      </w:r>
+      <w:r>
+        <w:rPr>
+          <w:sz w:val="28"/>
+          <w:szCs w:val="28"/>
+          <w:lang w:val="en-US"/>
+        </w:rPr>
+        <w:t>Season</w:t>
+      </w:r>
+      <w:r>
+        <w:rPr>
+          <w:sz w:val="28"/>
+          <w:szCs w:val="28"/>
+        </w:rPr>
+        <w:t xml:space="preserve"> – Внешний ключ</w:t>
+      </w:r>
+    </w:p>
+    <w:p>
+      <w:pPr>
+        <w:pStyle w:val="a6"/>
+        <w:numPr>
+          <w:ilvl w:val="1"/>
+          <w:numId w:val="7"/>
+        </w:numPr>
+        <w:rPr>
+          <w:sz w:val="28"/>
+          <w:szCs w:val="28"/>
+        </w:rPr>
+      </w:pPr>
+      <w:r>
+        <w:rPr>
+          <w:sz w:val="28"/>
+          <w:szCs w:val="28"/>
+          <w:lang w:val="en-US"/>
+        </w:rPr>
+        <w:t xml:space="preserve">ID Home Team – </w:t>
+      </w:r>
+      <w:r>
+        <w:rPr>
+          <w:sz w:val="28"/>
+          <w:szCs w:val="28"/>
+        </w:rPr>
+        <w:t>Внешний ключ</w:t>
+      </w:r>
+    </w:p>
+    <w:p>
+      <w:pPr>
+        <w:pStyle w:val="a6"/>
+        <w:numPr>
+          <w:ilvl w:val="1"/>
+          <w:numId w:val="7"/>
+        </w:numPr>
+        <w:rPr>
+          <w:sz w:val="28"/>
+          <w:szCs w:val="28"/>
+        </w:rPr>
+      </w:pPr>
+      <w:r>
+        <w:rPr>
+          <w:sz w:val="28"/>
+          <w:szCs w:val="28"/>
+          <w:lang w:val="en-US"/>
+        </w:rPr>
+        <w:t>ID</w:t>
+      </w:r>
+      <w:r>
+        <w:rPr>
+          <w:sz w:val="28"/>
+          <w:szCs w:val="28"/>
+        </w:rPr>
+        <w:t xml:space="preserve"> </w:t>
+      </w:r>
+      <w:r>
+        <w:rPr>
+          <w:sz w:val="28"/>
+          <w:szCs w:val="28"/>
+          <w:lang w:val="en-US"/>
+        </w:rPr>
+        <w:t xml:space="preserve">Away Team – </w:t>
+      </w:r>
+      <w:r>
+        <w:rPr>
+          <w:sz w:val="28"/>
+          <w:szCs w:val="28"/>
+        </w:rPr>
+        <w:t>Внешний ключ</w:t>
+      </w:r>
+    </w:p>
+    <w:p>
+      <w:pPr>
+        <w:rPr>
+          <w:sz w:val="28"/>
+          <w:szCs w:val="28"/>
+        </w:rPr>
+      </w:pPr>
+    </w:p>
+    <w:p>
+      <w:pPr>
+        <w:rPr>
+          <w:sz w:val="28"/>
+          <w:szCs w:val="28"/>
+        </w:rPr>
+      </w:pPr>
+    </w:p>
+    <w:p>
+      <w:pPr>
+        <w:rPr>
+          <w:sz w:val="28"/>
+          <w:szCs w:val="28"/>
+        </w:rPr>
+      </w:pPr>
+    </w:p>
+    <w:p>
+      <w:pPr>
+        <w:rPr>
+          <w:sz w:val="28"/>
+          <w:szCs w:val="28"/>
+        </w:rPr>
+      </w:pPr>
+    </w:p>
+    <w:p>
+      <w:pPr>
+        <w:rPr>
+          <w:sz w:val="28"/>
+          <w:szCs w:val="28"/>
+        </w:rPr>
+      </w:pPr>
+    </w:p>
+    <w:p>
+      <w:pPr>
+        <w:rPr>
+          <w:sz w:val="28"/>
+          <w:szCs w:val="28"/>
+        </w:rPr>
+      </w:pPr>
+    </w:p>
+    <w:p>
+      <w:pPr>
+        <w:rPr>
+          <w:sz w:val="28"/>
+          <w:szCs w:val="28"/>
+          <w:lang w:val="en-US"/>
+        </w:rPr>
+      </w:pPr>
+      <w:r>
+        <w:rPr>
+          <w:sz w:val="28"/>
+          <w:szCs w:val="28"/>
+          <w:lang w:val="en-US"/>
+        </w:rPr>
+        <w:lastRenderedPageBreak/>
+        <w:t>Countries</w:t>
+      </w:r>
+    </w:p>
+    <w:p>
+      <w:pPr>
+        <w:rPr>
+          <w:sz w:val="28"/>
+          <w:szCs w:val="28"/>
+          <w:lang w:val="en-US"/>
+        </w:rPr>
+      </w:pPr>
+    </w:p>
+    <w:p>
+      <w:pPr>
+        <w:rPr>
+          <w:sz w:val="28"/>
+          <w:szCs w:val="28"/>
+        </w:rPr>
+      </w:pPr>
+      <w:r>
+        <w:rPr>
+          <w:noProof/>
+        </w:rPr>
+        <w:drawing>
+          <wp:inline distT="0" distB="0" distL="0" distR="0" wp14:anchorId="46233C13" wp14:editId="72D1B7A9">
+            <wp:extent cx="5940425" cy="4742815"/>
+            <wp:effectExtent l="0" t="0" r="3175" b="635"/>
+            <wp:docPr id="3" name="Рисунок 3"/>
+            <wp:cNvGraphicFramePr>
+              <a:graphicFrameLocks xmlns:a="http://schemas.openxmlformats.org/drawingml/2006/main" noChangeAspect="1"/>
+            </wp:cNvGraphicFramePr>
+            <a:graphic xmlns:a="http://schemas.openxmlformats.org/drawingml/2006/main">
+              <a:graphicData uri="http://schemas.openxmlformats.org/drawingml/2006/picture">
+                <pic:pic xmlns:pic="http://schemas.openxmlformats.org/drawingml/2006/picture">
+                  <pic:nvPicPr>
+                    <pic:cNvPr id="1" name=""/>
+                    <pic:cNvPicPr/>
+                  </pic:nvPicPr>
+                  <pic:blipFill>
+                    <a:blip r:embed="rId8"/>
+                    <a:stretch>
+                      <a:fillRect/>
+                    </a:stretch>
+                  </pic:blipFill>
+                  <pic:spPr>
+                    <a:xfrm>
+                      <a:off x="0" y="0"/>
+                      <a:ext cx="5940425" cy="4742815"/>
+                    </a:xfrm>
+                    <a:prstGeom prst="rect">
+                      <a:avLst/>
+                    </a:prstGeom>
+                  </pic:spPr>
+                </pic:pic>
+              </a:graphicData>
+            </a:graphic>
+          </wp:inline>
+        </w:drawing>
+      </w:r>
+    </w:p>
+    <w:p>
+      <w:pPr>
+        <w:rPr>
+          <w:sz w:val="28"/>
+          <w:szCs w:val="28"/>
+        </w:rPr>
+      </w:pPr>
+    </w:p>
+    <w:p>
+      <w:pPr>
+        <w:rPr>
+          <w:sz w:val="28"/>
+          <w:szCs w:val="28"/>
+          <w:lang w:val="en-US"/>
+        </w:rPr>
+      </w:pPr>
+      <w:r>
+        <w:rPr>
+          <w:sz w:val="28"/>
+          <w:szCs w:val="28"/>
+          <w:lang w:val="en-US"/>
+        </w:rPr>
+        <w:t>Matches</w:t>
+      </w:r>
+    </w:p>
+    <w:p>
+      <w:pPr>
+        <w:rPr>
+          <w:sz w:val="28"/>
+          <w:szCs w:val="28"/>
+        </w:rPr>
+      </w:pPr>
+    </w:p>
+    <w:p>
+      <w:pPr>
+        <w:rPr>
+          <w:sz w:val="28"/>
+          <w:szCs w:val="28"/>
+        </w:rPr>
+      </w:pPr>
+      <w:r>
+        <w:rPr>
+          <w:noProof/>
+        </w:rPr>
+        <w:drawing>
+          <wp:inline distT="0" distB="0" distL="0" distR="0" wp14:anchorId="5C26A70B" wp14:editId="2BF62725">
+            <wp:extent cx="5940425" cy="2283460"/>
+            <wp:effectExtent l="0" t="0" r="3175" b="2540"/>
+            <wp:docPr id="4" name="Рисунок 4"/>
+            <wp:cNvGraphicFramePr>
+              <a:graphicFrameLocks xmlns:a="http://schemas.openxmlformats.org/drawingml/2006/main" noChangeAspect="1"/>
+            </wp:cNvGraphicFramePr>
+            <a:graphic xmlns:a="http://schemas.openxmlformats.org/drawingml/2006/main">
+              <a:graphicData uri="http://schemas.openxmlformats.org/drawingml/2006/picture">
+                <pic:pic xmlns:pic="http://schemas.openxmlformats.org/drawingml/2006/picture">
+                  <pic:nvPicPr>
+                    <pic:cNvPr id="1" name=""/>
+                    <pic:cNvPicPr/>
+                  </pic:nvPicPr>
+                  <pic:blipFill>
+                    <a:blip r:embed="rId9"/>
+                    <a:stretch>
+                      <a:fillRect/>
+                    </a:stretch>
+                  </pic:blipFill>
+                  <pic:spPr>
+                    <a:xfrm>
+                      <a:off x="0" y="0"/>
+                      <a:ext cx="5940425" cy="2283460"/>
+                    </a:xfrm>
+                    <a:prstGeom prst="rect">
+                      <a:avLst/>
+                    </a:prstGeom>
+                  </pic:spPr>
+                </pic:pic>
+              </a:graphicData>
+            </a:graphic>
+          </wp:inline>
+        </w:drawing>
+      </w:r>
+    </w:p>
+    <w:p>
+      <w:pPr>
+        <w:rPr>
+          <w:sz w:val="28"/>
+          <w:szCs w:val="28"/>
+        </w:rPr>
+      </w:pPr>
+    </w:p>
+    <w:p>
+      <w:pPr>
+        <w:rPr>
+          <w:sz w:val="28"/>
+          <w:szCs w:val="28"/>
+          <w:lang w:val="en-US"/>
+        </w:rPr>
+      </w:pPr>
+    </w:p>
+    <w:p>
+      <w:pPr>
+        <w:rPr>
+          <w:sz w:val="28"/>
+          <w:szCs w:val="28"/>
+          <w:lang w:val="en-US"/>
+        </w:rPr>
+      </w:pPr>
+    </w:p>
+    <w:p>
+      <w:pPr>
+        <w:rPr>
+          <w:sz w:val="28"/>
+          <w:szCs w:val="28"/>
+          <w:lang w:val="en-US"/>
+        </w:rPr>
+      </w:pPr>
+    </w:p>
+    <w:p>
+      <w:pPr>
+        <w:rPr>
+          <w:sz w:val="28"/>
+          <w:szCs w:val="28"/>
+          <w:lang w:val="en-US"/>
+        </w:rPr>
+      </w:pPr>
+    </w:p>
+    <w:p>
+      <w:pPr>
+        <w:rPr>
+          <w:sz w:val="28"/>
+          <w:szCs w:val="28"/>
+          <w:lang w:val="en-US"/>
+        </w:rPr>
+      </w:pPr>
+      <w:r>
+        <w:rPr>
+          <w:sz w:val="28"/>
+          <w:szCs w:val="28"/>
+          <w:lang w:val="en-US"/>
+        </w:rPr>
+        <w:lastRenderedPageBreak/>
+        <w:t>Players</w:t>
+      </w:r>
+    </w:p>
+    <w:p>
+      <w:pPr>
+        <w:rPr>
+          <w:sz w:val="28"/>
+          <w:szCs w:val="28"/>
+          <w:lang w:val="en-US"/>
+        </w:rPr>
+      </w:pPr>
+      <w:r>
+        <w:rPr>
+          <w:noProof/>
+        </w:rPr>
+        <w:drawing>
+          <wp:inline distT="0" distB="0" distL="0" distR="0" wp14:anchorId="272E8F88" wp14:editId="0447E075">
+            <wp:extent cx="5940425" cy="4325620"/>
+            <wp:effectExtent l="0" t="0" r="3175" b="0"/>
+            <wp:docPr id="5" name="Рисунок 5"/>
+            <wp:cNvGraphicFramePr>
+              <a:graphicFrameLocks xmlns:a="http://schemas.openxmlformats.org/drawingml/2006/main" noChangeAspect="1"/>
+            </wp:cNvGraphicFramePr>
+            <a:graphic xmlns:a="http://schemas.openxmlformats.org/drawingml/2006/main">
+              <a:graphicData uri="http://schemas.openxmlformats.org/drawingml/2006/picture">
+                <pic:pic xmlns:pic="http://schemas.openxmlformats.org/drawingml/2006/picture">
+                  <pic:nvPicPr>
+                    <pic:cNvPr id="1" name=""/>
+                    <pic:cNvPicPr/>
+                  </pic:nvPicPr>
+                  <pic:blipFill>
+                    <a:blip r:embed="rId10"/>
+                    <a:stretch>
+                      <a:fillRect/>
+                    </a:stretch>
+                  </pic:blipFill>
+                  <pic:spPr>
+                    <a:xfrm>
+                      <a:off x="0" y="0"/>
+                      <a:ext cx="5940425" cy="4325620"/>
+                    </a:xfrm>
+                    <a:prstGeom prst="rect">
+                      <a:avLst/>
+                    </a:prstGeom>
+                  </pic:spPr>
+                </pic:pic>
+              </a:graphicData>
+            </a:graphic>
+          </wp:inline>
+        </w:drawing>
+      </w:r>
+    </w:p>
+    <w:p>
+      <w:pPr>
+        <w:rPr>
+          <w:sz w:val="28"/>
+          <w:szCs w:val="28"/>
+          <w:lang w:val="en-US"/>
+        </w:rPr>
+      </w:pPr>
+    </w:p>
+    <w:p>
+      <w:pPr>
+        <w:rPr>
+          <w:sz w:val="28"/>
+          <w:szCs w:val="28"/>
+          <w:lang w:val="en-US"/>
+        </w:rPr>
+      </w:pPr>
+      <w:r>
+        <w:rPr>
+          <w:sz w:val="28"/>
+          <w:szCs w:val="28"/>
+          <w:lang w:val="en-US"/>
+        </w:rPr>
+        <w:t>Seasons</w:t>
+      </w:r>
+    </w:p>
+    <w:p>
+      <w:pPr>
+        <w:rPr>
+          <w:sz w:val="28"/>
+          <w:szCs w:val="28"/>
+          <w:lang w:val="en-US"/>
+        </w:rPr>
+      </w:pPr>
+    </w:p>
+    <w:p>
+      <w:pPr>
+        <w:rPr>
+          <w:sz w:val="28"/>
+          <w:szCs w:val="28"/>
+          <w:lang w:val="en-US"/>
+        </w:rPr>
+      </w:pPr>
+      <w:r>
+        <w:rPr>
+          <w:noProof/>
+        </w:rPr>
+        <w:drawing>
+          <wp:inline distT="0" distB="0" distL="0" distR="0" wp14:anchorId="4BF0B183" wp14:editId="051F9E49">
+            <wp:extent cx="2647950" cy="3804006"/>
+            <wp:effectExtent l="0" t="0" r="0" b="6350"/>
+            <wp:docPr id="6" name="Рисунок 6"/>
+            <wp:cNvGraphicFramePr>
+              <a:graphicFrameLocks xmlns:a="http://schemas.openxmlformats.org/drawingml/2006/main" noChangeAspect="1"/>
+            </wp:cNvGraphicFramePr>
+            <a:graphic xmlns:a="http://schemas.openxmlformats.org/drawingml/2006/main">
+              <a:graphicData uri="http://schemas.openxmlformats.org/drawingml/2006/picture">
+                <pic:pic xmlns:pic="http://schemas.openxmlformats.org/drawingml/2006/picture">
+                  <pic:nvPicPr>
+                    <pic:cNvPr id="1" name=""/>
+                    <pic:cNvPicPr/>
+                  </pic:nvPicPr>
+                  <pic:blipFill>
+                    <a:blip r:embed="rId11"/>
+                    <a:stretch>
+                      <a:fillRect/>
+                    </a:stretch>
+                  </pic:blipFill>
+                  <pic:spPr>
+                    <a:xfrm>
+                      <a:off x="0" y="0"/>
+                      <a:ext cx="2662832" cy="3825385"/>
+                    </a:xfrm>
+                    <a:prstGeom prst="rect">
+                      <a:avLst/>
+                    </a:prstGeom>
+                  </pic:spPr>
+                </pic:pic>
+              </a:graphicData>
+            </a:graphic>
+          </wp:inline>
+        </w:drawing>
+      </w:r>
+    </w:p>
+    <w:p>
+      <w:pPr>
+        <w:rPr>
+          <w:sz w:val="28"/>
+          <w:szCs w:val="28"/>
+          <w:lang w:val="en-US"/>
+        </w:rPr>
+      </w:pPr>
+    </w:p>
+    <w:p>
+      <w:pPr>
+        <w:rPr>
+          <w:sz w:val="28"/>
+          <w:szCs w:val="28"/>
+          <w:lang w:val="en-US"/>
+        </w:rPr>
+      </w:pPr>
+      <w:r>
+        <w:rPr>
+          <w:sz w:val="28"/>
+          <w:szCs w:val="28"/>
+          <w:lang w:val="en-US"/>
+        </w:rPr>
+        <w:lastRenderedPageBreak/>
+        <w:t>Teams</w:t>
+      </w:r>
+    </w:p>
+    <w:p>
+      <w:pPr>
+        <w:rPr>
+          <w:sz w:val="28"/>
+          <w:szCs w:val="28"/>
+          <w:lang w:val="en-US"/>
+        </w:rPr>
+      </w:pPr>
+    </w:p>
+    <w:p>
+      <w:pPr>
+        <w:rPr>
+          <w:sz w:val="28"/>
+          <w:szCs w:val="28"/>
+          <w:lang w:val="en-US"/>
+        </w:rPr>
+      </w:pPr>
+      <w:r>
+        <w:rPr>
+          <w:noProof/>
+        </w:rPr>
+        <w:drawing>
+          <wp:inline distT="0" distB="0" distL="0" distR="0" wp14:anchorId="275ACDC6" wp14:editId="54659D69">
+            <wp:extent cx="5940425" cy="3462655"/>
+            <wp:effectExtent l="0" t="0" r="3175" b="4445"/>
+            <wp:docPr id="7" name="Рисунок 7"/>
+            <wp:cNvGraphicFramePr>
+              <a:graphicFrameLocks xmlns:a="http://schemas.openxmlformats.org/drawingml/2006/main" noChangeAspect="1"/>
+            </wp:cNvGraphicFramePr>
+            <a:graphic xmlns:a="http://schemas.openxmlformats.org/drawingml/2006/main">
+              <a:graphicData uri="http://schemas.openxmlformats.org/drawingml/2006/picture">
+                <pic:pic xmlns:pic="http://schemas.openxmlformats.org/drawingml/2006/picture">
+                  <pic:nvPicPr>
+                    <pic:cNvPr id="1" name=""/>
+                    <pic:cNvPicPr/>
+                  </pic:nvPicPr>
+                  <pic:blipFill>
+                    <a:blip r:embed="rId12"/>
+                    <a:stretch>
+                      <a:fillRect/>
+                    </a:stretch>
+                  </pic:blipFill>
+                  <pic:spPr>
+                    <a:xfrm>
+                      <a:off x="0" y="0"/>
+                      <a:ext cx="5940425" cy="3462655"/>
+                    </a:xfrm>
+                    <a:prstGeom prst="rect">
+                      <a:avLst/>
+                    </a:prstGeom>
+                  </pic:spPr>
+                </pic:pic>
+              </a:graphicData>
+            </a:graphic>
+          </wp:inline>
+        </w:drawing>
+      </w:r>
+    </w:p>
+    <w:p>
+      <w:pPr>
+        <w:rPr>
+          <w:sz w:val="28"/>
+          <w:szCs w:val="28"/>
+          <w:lang w:val="en-US"/>
+        </w:rPr>
+      </w:pPr>
+    </w:p>
+    <w:p>
+      <w:pPr>
+        <w:rPr>
+          <w:sz w:val="28"/>
+          <w:szCs w:val="28"/>
+          <w:lang w:val="en-US"/>
+        </w:rPr>
+      </w:pPr>
+      <w:r>
+        <w:rPr>
+          <w:sz w:val="28"/>
+          <w:szCs w:val="28"/>
+          <w:lang w:val="en-US"/>
+        </w:rPr>
+        <w:t>Tournaments</w:t>
+      </w:r>
+    </w:p>
+    <w:p>
+      <w:pPr>
+        <w:rPr>
+          <w:sz w:val="28"/>
+          <w:szCs w:val="28"/>
+          <w:lang w:val="en-US"/>
+        </w:rPr>
+      </w:pPr>
+    </w:p>
+    <w:p>
+      <w:pPr>
+        <w:rPr>
+          <w:sz w:val="28"/>
+          <w:szCs w:val="28"/>
+          <w:lang w:val="en-US"/>
+        </w:rPr>
+      </w:pPr>
+      <w:r>
+        <w:rPr>
+          <w:noProof/>
+        </w:rPr>
+        <w:drawing>
+          <wp:inline distT="0" distB="0" distL="0" distR="0" wp14:anchorId="21A46E3D" wp14:editId="2D0A0BA2">
+            <wp:extent cx="5940425" cy="3278505"/>
+            <wp:effectExtent l="0" t="0" r="3175" b="0"/>
+            <wp:docPr id="8" name="Рисунок 8"/>
+            <wp:cNvGraphicFramePr>
+              <a:graphicFrameLocks xmlns:a="http://schemas.openxmlformats.org/drawingml/2006/main" noChangeAspect="1"/>
+            </wp:cNvGraphicFramePr>
+            <a:graphic xmlns:a="http://schemas.openxmlformats.org/drawingml/2006/main">
+              <a:graphicData uri="http://schemas.openxmlformats.org/drawingml/2006/picture">
+                <pic:pic xmlns:pic="http://schemas.openxmlformats.org/drawingml/2006/picture">
+                  <pic:nvPicPr>
+                    <pic:cNvPr id="1" name=""/>
+                    <pic:cNvPicPr/>
+                  </pic:nvPicPr>
+                  <pic:blipFill>
+                    <a:blip r:embed="rId13"/>
+                    <a:stretch>
+                      <a:fillRect/>
+                    </a:stretch>
+                  </pic:blipFill>
+                  <pic:spPr>
+                    <a:xfrm>
+                      <a:off x="0" y="0"/>
+                      <a:ext cx="5940425" cy="3278505"/>
+                    </a:xfrm>
+                    <a:prstGeom prst="rect">
+                      <a:avLst/>
+                    </a:prstGeom>
+                  </pic:spPr>
+                </pic:pic>
+              </a:graphicData>
+            </a:graphic>
+          </wp:inline>
+        </w:drawing>
+      </w:r>
+    </w:p>
+    <w:p>
+      <w:pPr>
+        <w:rPr>
+          <w:sz w:val="28"/>
+          <w:szCs w:val="28"/>
+          <w:lang w:val="en-US"/>
+        </w:rPr>
+      </w:pPr>
+    </w:p>
+    <w:p>
+      <w:pPr>
+        <w:rPr>
+          <w:sz w:val="28"/>
+          <w:szCs w:val="28"/>
+          <w:lang w:val="en-US"/>
+        </w:rPr>
+      </w:pPr>
+    </w:p>
+    <w:p>
+      <w:pPr>
+        <w:rPr>
+          <w:sz w:val="28"/>
+          <w:szCs w:val="28"/>
+          <w:lang w:val="en-US"/>
+        </w:rPr>
+      </w:pPr>
+    </w:p>
+    <w:p>
+      <w:pPr>
+        <w:rPr>
+          <w:sz w:val="28"/>
+          <w:szCs w:val="28"/>
+          <w:lang w:val="en-US"/>
+        </w:rPr>
+      </w:pPr>
+    </w:p>
+    <w:p>
+      <w:pPr>
+        <w:rPr>
+          <w:sz w:val="28"/>
+          <w:szCs w:val="28"/>
+          <w:lang w:val="en-US"/>
+        </w:rPr>
+      </w:pPr>
+    </w:p>
+    <w:p>
+      <w:pPr>
+        <w:rPr>
+          <w:sz w:val="28"/>
+          <w:szCs w:val="28"/>
+          <w:lang w:val="en-US"/>
+        </w:rPr>
+      </w:pPr>
+    </w:p>
+    <w:p>
+      <w:pPr>
+        <w:rPr>
+          <w:sz w:val="28"/>
+          <w:szCs w:val="28"/>
+          <w:lang w:val="en-US"/>
+        </w:rPr>
+      </w:pPr>
+    </w:p>
+    <w:p>
+      <w:pPr>
+        <w:pStyle w:val="1"/>
+        <w:numPr>
+          <w:ilvl w:val="0"/>
+          <w:numId w:val="5"/>
+        </w:numPr>
+      </w:pPr>
+      <w:bookmarkStart w:id="3" w:name="_Toc103551660"/>
+      <w:r>
+        <w:lastRenderedPageBreak/>
+        <w:t>Проработка визуального интерфейса.</w:t>
+      </w:r>
+      <w:bookmarkEnd w:id="3"/>
+    </w:p>
+    <w:p>
+      <w:pPr>
+        <w:rPr>
+          <w:lang w:val="en-US"/>
+        </w:rPr>
+      </w:pPr>
+    </w:p>
+    <w:p>
+      <w:pPr>
+        <w:rPr>
+          <w:sz w:val="28"/>
+          <w:szCs w:val="28"/>
+        </w:rPr>
+      </w:pPr>
+      <w:r>
+        <w:rPr>
+          <w:sz w:val="28"/>
+          <w:szCs w:val="28"/>
+        </w:rPr>
+        <w:t>Главный экран</w:t>
+      </w:r>
+    </w:p>
+    <w:p>
+      <w:pPr>
+        <w:rPr>
+          <w:lang w:val="en-US"/>
+        </w:rPr>
+      </w:pPr>
+    </w:p>
+    <w:p>
+      <w:pPr>
+        <w:rPr>
+          <w:sz w:val="28"/>
+          <w:szCs w:val="28"/>
+        </w:rPr>
+      </w:pPr>
+      <w:r>
+        <w:rPr>
+          <w:noProof/>
+        </w:rPr>
+        <w:drawing>
+          <wp:inline distT="0" distB="0" distL="0" distR="0" wp14:anchorId="7ACD3872" wp14:editId="3AE6C520">
+            <wp:extent cx="5940425" cy="3034665"/>
+            <wp:effectExtent l="0" t="0" r="3175" b="0"/>
+            <wp:docPr id="9" name="Рисунок 9"/>
+            <wp:cNvGraphicFramePr>
+              <a:graphicFrameLocks xmlns:a="http://schemas.openxmlformats.org/drawingml/2006/main" noChangeAspect="1"/>
+            </wp:cNvGraphicFramePr>
+            <a:graphic xmlns:a="http://schemas.openxmlformats.org/drawingml/2006/main">
+              <a:graphicData uri="http://schemas.openxmlformats.org/drawingml/2006/picture">
+                <pic:pic xmlns:pic="http://schemas.openxmlformats.org/drawingml/2006/picture">
+                  <pic:nvPicPr>
+                    <pic:cNvPr id="1" name=""/>
+                    <pic:cNvPicPr/>
+                  </pic:nvPicPr>
+                  <pic:blipFill>
+                    <a:blip r:embed="rId14"/>
+                    <a:stretch>
+                      <a:fillRect/>
+                    </a:stretch>
+                  </pic:blipFill>
+                  <pic:spPr>
+                    <a:xfrm>
+                      <a:off x="0" y="0"/>
+                      <a:ext cx="5940425" cy="3034665"/>
+                    </a:xfrm>
+                    <a:prstGeom prst="rect">
+                      <a:avLst/>
+                    </a:prstGeom>
+                  </pic:spPr>
+                </pic:pic>
+              </a:graphicData>
+            </a:graphic>
+          </wp:inline>
+        </w:drawing>
+      </w:r>
+    </w:p>
+    <w:p>
+      <w:pPr>
+        <w:rPr>
+          <w:sz w:val="28"/>
+          <w:szCs w:val="28"/>
+        </w:rPr>
+      </w:pPr>
+    </w:p>
+    <w:p>
+      <w:pPr>
+        <w:rPr>
+          <w:sz w:val="28"/>
+          <w:szCs w:val="28"/>
+        </w:rPr>
+      </w:pPr>
+      <w:r>
+        <w:rPr>
+          <w:sz w:val="28"/>
+          <w:szCs w:val="28"/>
+        </w:rPr>
+        <w:t>Менеджер запросов</w:t>
+      </w:r>
+    </w:p>
+    <w:p>
+      <w:pPr>
+        <w:rPr>
+          <w:sz w:val="28"/>
+          <w:szCs w:val="28"/>
+        </w:rPr>
+      </w:pPr>
+    </w:p>
+    <w:p>
+      <w:pPr>
+        <w:rPr>
+          <w:sz w:val="28"/>
+          <w:szCs w:val="28"/>
+        </w:rPr>
+      </w:pPr>
+      <w:r>
+        <w:rPr>
+          <w:noProof/>
+        </w:rPr>
+        <w:drawing>
+          <wp:inline distT="0" distB="0" distL="0" distR="0" wp14:anchorId="435CBD5D" wp14:editId="7AC2B237">
+            <wp:extent cx="5940425" cy="3038475"/>
+            <wp:effectExtent l="0" t="0" r="3175" b="9525"/>
+            <wp:docPr id="10" name="Рисунок 10"/>
+            <wp:cNvGraphicFramePr>
+              <a:graphicFrameLocks xmlns:a="http://schemas.openxmlformats.org/drawingml/2006/main" noChangeAspect="1"/>
+            </wp:cNvGraphicFramePr>
+            <a:graphic xmlns:a="http://schemas.openxmlformats.org/drawingml/2006/main">
+              <a:graphicData uri="http://schemas.openxmlformats.org/drawingml/2006/picture">
+                <pic:pic xmlns:pic="http://schemas.openxmlformats.org/drawingml/2006/picture">
+                  <pic:nvPicPr>
+                    <pic:cNvPr id="1" name=""/>
+                    <pic:cNvPicPr/>
+                  </pic:nvPicPr>
+                  <pic:blipFill>
+                    <a:blip r:embed="rId15"/>
+                    <a:stretch>
+                      <a:fillRect/>
+                    </a:stretch>
+                  </pic:blipFill>
+                  <pic:spPr>
+                    <a:xfrm>
+                      <a:off x="0" y="0"/>
+                      <a:ext cx="5940425" cy="3038475"/>
+                    </a:xfrm>
+                    <a:prstGeom prst="rect">
+                      <a:avLst/>
+                    </a:prstGeom>
+                  </pic:spPr>
+                </pic:pic>
+              </a:graphicData>
+            </a:graphic>
+          </wp:inline>
+        </w:drawing>
+      </w:r>
+    </w:p>
+    <w:p>
+      <w:pPr>
+        <w:rPr>
+          <w:sz w:val="28"/>
+          <w:szCs w:val="28"/>
+        </w:rPr>
+      </w:pPr>
+    </w:p>
+    <w:p>
+      <w:pPr>
+        <w:rPr>
+          <w:sz w:val="28"/>
+          <w:szCs w:val="28"/>
+        </w:rPr>
+      </w:pPr>
+    </w:p>
+    <w:p>
+      <w:pPr>
+        <w:rPr>
+          <w:sz w:val="28"/>
+          <w:szCs w:val="28"/>
+        </w:rPr>
+      </w:pPr>
+    </w:p>
+    <w:p>
+      <w:pPr>
+        <w:rPr>
+          <w:sz w:val="28"/>
+          <w:szCs w:val="28"/>
+        </w:rPr>
+      </w:pPr>
+    </w:p>
+    <w:p>
+      <w:pPr>
+        <w:rPr>
+          <w:sz w:val="28"/>
+          <w:szCs w:val="28"/>
+        </w:rPr>
+      </w:pPr>
+    </w:p>
+    <w:p>
+      <w:pPr>
+        <w:rPr>
+          <w:sz w:val="28"/>
+          <w:szCs w:val="28"/>
+        </w:rPr>
+      </w:pPr>
+    </w:p>
+    <w:p>
+      <w:pPr>
+        <w:rPr>
+          <w:sz w:val="28"/>
+          <w:szCs w:val="28"/>
+        </w:rPr>
+      </w:pPr>
+    </w:p>
+    <w:p>
+      <w:pPr>
+        <w:rPr>
+          <w:sz w:val="28"/>
+          <w:szCs w:val="28"/>
+        </w:rPr>
+      </w:pPr>
+    </w:p>
+    <w:p>
+      <w:pPr>
+        <w:pStyle w:val="1"/>
+        <w:numPr>
+          <w:ilvl w:val="0"/>
+          <w:numId w:val="5"/>
+        </w:numPr>
+      </w:pPr>
+      <w:bookmarkStart w:id="4" w:name="_Toc103551661"/>
+      <w:r>
+        <w:lastRenderedPageBreak/>
+        <w:t>Диаграмма классов</w:t>
+      </w:r>
+      <w:bookmarkEnd w:id="4"/>
+    </w:p>
+    <w:p>
+      <w:pPr>
+        <w:rPr>
+          <w:sz w:val="28"/>
+          <w:szCs w:val="28"/>
+        </w:rPr>
+      </w:pPr>
+    </w:p>
+    <w:p>
+      <w:pPr>
+        <w:rPr>
+          <w:sz w:val="28"/>
+          <w:szCs w:val="28"/>
+          <w:lang w:val="en-US"/>
+        </w:rPr>
+      </w:pPr>
+      <w:r>
+        <w:rPr>
+          <w:noProof/>
+        </w:rPr>
+        <w:drawing>
+          <wp:inline distT="0" distB="0" distL="0" distR="0" wp14:anchorId="0F1A9225" wp14:editId="2194AE59">
+            <wp:extent cx="5940425" cy="3082925"/>
+            <wp:effectExtent l="0" t="0" r="3175" b="3175"/>
+            <wp:docPr id="11" name="Рисунок 11"/>
+            <wp:cNvGraphicFramePr>
+              <a:graphicFrameLocks xmlns:a="http://schemas.openxmlformats.org/drawingml/2006/main" noChangeAspect="1"/>
+            </wp:cNvGraphicFramePr>
+            <a:graphic xmlns:a="http://schemas.openxmlformats.org/drawingml/2006/main">
+              <a:graphicData uri="http://schemas.openxmlformats.org/drawingml/2006/picture">
+                <pic:pic xmlns:pic="http://schemas.openxmlformats.org/drawingml/2006/picture">
+                  <pic:nvPicPr>
+                    <pic:cNvPr id="1" name=""/>
+                    <pic:cNvPicPr/>
+                  </pic:nvPicPr>
+                  <pic:blipFill>
+                    <a:blip r:embed="rId16"/>
+                    <a:stretch>
+                      <a:fillRect/>
+                    </a:stretch>
+                  </pic:blipFill>
+                  <pic:spPr>
+                    <a:xfrm>
+                      <a:off x="0" y="0"/>
+                      <a:ext cx="5940425" cy="3082925"/>
+                    </a:xfrm>
+                    <a:prstGeom prst="rect">
+                      <a:avLst/>
+                    </a:prstGeom>
+                  </pic:spPr>
+                </pic:pic>
+              </a:graphicData>
+            </a:graphic>
+          </wp:inline>
+        </w:drawing>
+      </w:r>
+    </w:p>
+    <w:p>
+      <w:pPr>
+        <w:rPr>
+          <w:sz w:val="28"/>
+          <w:szCs w:val="28"/>
+          <w:lang w:val="en-US"/>
+        </w:rPr>
+      </w:pPr>
+      <w:r>
+        <w:rPr>
+          <w:noProof/>
+        </w:rPr>
+        <w:drawing>
+          <wp:inline distT="0" distB="0" distL="0" distR="0" wp14:anchorId="5033F75D" wp14:editId="2E1DA7E6">
+            <wp:extent cx="5940425" cy="3570605"/>
+            <wp:effectExtent l="0" t="0" r="3175" b="0"/>
+            <wp:docPr id="13" name="Рисунок 13"/>
+            <wp:cNvGraphicFramePr>
+              <a:graphicFrameLocks xmlns:a="http://schemas.openxmlformats.org/drawingml/2006/main" noChangeAspect="1"/>
+            </wp:cNvGraphicFramePr>
+            <a:graphic xmlns:a="http://schemas.openxmlformats.org/drawingml/2006/main">
+              <a:graphicData uri="http://schemas.openxmlformats.org/drawingml/2006/picture">
+                <pic:pic xmlns:pic="http://schemas.openxmlformats.org/drawingml/2006/picture">
+                  <pic:nvPicPr>
+                    <pic:cNvPr id="1" name=""/>
+                    <pic:cNvPicPr/>
+                  </pic:nvPicPr>
+                  <pic:blipFill rotWithShape="1">
+                    <a:blip r:embed="rId17"/>
+                    <a:srcRect t="6017"/>
+                    <a:stretch/>
+                  </pic:blipFill>
+                  <pic:spPr bwMode="auto">
+                    <a:xfrm>
+                      <a:off x="0" y="0"/>
+                      <a:ext cx="5940425" cy="3570605"/>
+                    </a:xfrm>
+                    <a:prstGeom prst="rect">
+                      <a:avLst/>
+                    </a:prstGeom>
+                    <a:ln>
+                      <a:noFill/>
+                    </a:ln>
+                    <a:extLst>
+                      <a:ext uri="{53640926-AAD7-44D8-BBD7-CCE9431645EC}">
+                        <a14:shadowObscured xmlns:a14="http://schemas.microsoft.com/office/drawing/2010/main"/>
+                      </a:ext>
+                    </a:extLst>
+                  </pic:spPr>
+                </pic:pic>
+              </a:graphicData>
+            </a:graphic>
+          </wp:inline>
+        </w:drawing>
+      </w:r>
     </w:p>
     <w:sectPr>
       <w:pgSz w:w="11906" w:h="16838"/>
@@ -2396,6 +4246,95 @@
     </w:lvl>
   </w:abstractNum>
   <w:abstractNum w:abstractNumId="2" w15:restartNumberingAfterBreak="0">
+    <w:nsid w:val="0C6811D8"/>
+    <w:multiLevelType w:val="hybridMultilevel"/>
+    <w:tmpl w:val="8586FB5E"/>
+    <w:lvl w:ilvl="0" w:tplc="0419000F">
+      <w:start w:val="1"/>
+      <w:numFmt w:val="decimal"/>
+      <w:lvlText w:val="%1."/>
+      <w:lvlJc w:val="left"/>
+      <w:pPr>
+        <w:ind w:left="720" w:hanging="360"/>
+      </w:pPr>
+      <w:rPr>
+        <w:rFonts w:hint="default"/>
+      </w:rPr>
+    </w:lvl>
+    <w:lvl w:ilvl="1" w:tplc="04190019" w:tentative="1">
+      <w:start w:val="1"/>
+      <w:numFmt w:val="lowerLetter"/>
+      <w:lvlText w:val="%2."/>
+      <w:lvlJc w:val="left"/>
+      <w:pPr>
+        <w:ind w:left="1440" w:hanging="360"/>
+      </w:pPr>
+    </w:lvl>
+    <w:lvl w:ilvl="2" w:tplc="0419001B" w:tentative="1">
+      <w:start w:val="1"/>
+      <w:numFmt w:val="lowerRoman"/>
+      <w:lvlText w:val="%3."/>
+      <w:lvlJc w:val="right"/>
+      <w:pPr>
+        <w:ind w:left="2160" w:hanging="180"/>
+      </w:pPr>
+    </w:lvl>
+    <w:lvl w:ilvl="3" w:tplc="0419000F" w:tentative="1">
+      <w:start w:val="1"/>
+      <w:numFmt w:val="decimal"/>
+      <w:lvlText w:val="%4."/>
+      <w:lvlJc w:val="left"/>
+      <w:pPr>
+        <w:ind w:left="2880" w:hanging="360"/>
+      </w:pPr>
+    </w:lvl>
+    <w:lvl w:ilvl="4" w:tplc="04190019" w:tentative="1">
+      <w:start w:val="1"/>
+      <w:numFmt w:val="lowerLetter"/>
+      <w:lvlText w:val="%5."/>
+      <w:lvlJc w:val="left"/>
+      <w:pPr>
+        <w:ind w:left="3600" w:hanging="360"/>
+      </w:pPr>
+    </w:lvl>
+    <w:lvl w:ilvl="5" w:tplc="0419001B" w:tentative="1">
+      <w:start w:val="1"/>
+      <w:numFmt w:val="lowerRoman"/>
+      <w:lvlText w:val="%6."/>
+      <w:lvlJc w:val="right"/>
+      <w:pPr>
+        <w:ind w:left="4320" w:hanging="180"/>
+      </w:pPr>
+    </w:lvl>
+    <w:lvl w:ilvl="6" w:tplc="0419000F" w:tentative="1">
+      <w:start w:val="1"/>
+      <w:numFmt w:val="decimal"/>
+      <w:lvlText w:val="%7."/>
+      <w:lvlJc w:val="left"/>
+      <w:pPr>
+        <w:ind w:left="5040" w:hanging="360"/>
+      </w:pPr>
+    </w:lvl>
+    <w:lvl w:ilvl="7" w:tplc="04190019" w:tentative="1">
+      <w:start w:val="1"/>
+      <w:numFmt w:val="lowerLetter"/>
+      <w:lvlText w:val="%8."/>
+      <w:lvlJc w:val="left"/>
+      <w:pPr>
+        <w:ind w:left="5760" w:hanging="360"/>
+      </w:pPr>
+    </w:lvl>
+    <w:lvl w:ilvl="8" w:tplc="0419001B" w:tentative="1">
+      <w:start w:val="1"/>
+      <w:numFmt w:val="lowerRoman"/>
+      <w:lvlText w:val="%9."/>
+      <w:lvlJc w:val="right"/>
+      <w:pPr>
+        <w:ind w:left="6480" w:hanging="180"/>
+      </w:pPr>
+    </w:lvl>
+  </w:abstractNum>
+  <w:abstractNum w:abstractNumId="3" w15:restartNumberingAfterBreak="0">
     <w:nsid w:val="13387CDA"/>
     <w:multiLevelType w:val="hybridMultilevel"/>
     <w:tmpl w:val="8050F068"/>
@@ -2484,7 +4423,209 @@
       </w:pPr>
     </w:lvl>
   </w:abstractNum>
-  <w:abstractNum w:abstractNumId="3" w15:restartNumberingAfterBreak="0">
+  <w:abstractNum w:abstractNumId="4" w15:restartNumberingAfterBreak="0">
+    <w:nsid w:val="152159AC"/>
+    <w:multiLevelType w:val="hybridMultilevel"/>
+    <w:tmpl w:val="8586FB5E"/>
+    <w:lvl w:ilvl="0" w:tplc="0419000F">
+      <w:start w:val="1"/>
+      <w:numFmt w:val="decimal"/>
+      <w:lvlText w:val="%1."/>
+      <w:lvlJc w:val="left"/>
+      <w:pPr>
+        <w:ind w:left="720" w:hanging="360"/>
+      </w:pPr>
+      <w:rPr>
+        <w:rFonts w:hint="default"/>
+      </w:rPr>
+    </w:lvl>
+    <w:lvl w:ilvl="1" w:tplc="04190019" w:tentative="1">
+      <w:start w:val="1"/>
+      <w:numFmt w:val="lowerLetter"/>
+      <w:lvlText w:val="%2."/>
+      <w:lvlJc w:val="left"/>
+      <w:pPr>
+        <w:ind w:left="1440" w:hanging="360"/>
+      </w:pPr>
+    </w:lvl>
+    <w:lvl w:ilvl="2" w:tplc="0419001B" w:tentative="1">
+      <w:start w:val="1"/>
+      <w:numFmt w:val="lowerRoman"/>
+      <w:lvlText w:val="%3."/>
+      <w:lvlJc w:val="right"/>
+      <w:pPr>
+        <w:ind w:left="2160" w:hanging="180"/>
+      </w:pPr>
+    </w:lvl>
+    <w:lvl w:ilvl="3" w:tplc="0419000F" w:tentative="1">
+      <w:start w:val="1"/>
+      <w:numFmt w:val="decimal"/>
+      <w:lvlText w:val="%4."/>
+      <w:lvlJc w:val="left"/>
+      <w:pPr>
+        <w:ind w:left="2880" w:hanging="360"/>
+      </w:pPr>
+    </w:lvl>
+    <w:lvl w:ilvl="4" w:tplc="04190019" w:tentative="1">
+      <w:start w:val="1"/>
+      <w:numFmt w:val="lowerLetter"/>
+      <w:lvlText w:val="%5."/>
+      <w:lvlJc w:val="left"/>
+      <w:pPr>
+        <w:ind w:left="3600" w:hanging="360"/>
+      </w:pPr>
+    </w:lvl>
+    <w:lvl w:ilvl="5" w:tplc="0419001B" w:tentative="1">
+      <w:start w:val="1"/>
+      <w:numFmt w:val="lowerRoman"/>
+      <w:lvlText w:val="%6."/>
+      <w:lvlJc w:val="right"/>
+      <w:pPr>
+        <w:ind w:left="4320" w:hanging="180"/>
+      </w:pPr>
+    </w:lvl>
+    <w:lvl w:ilvl="6" w:tplc="0419000F" w:tentative="1">
+      <w:start w:val="1"/>
+      <w:numFmt w:val="decimal"/>
+      <w:lvlText w:val="%7."/>
+      <w:lvlJc w:val="left"/>
+      <w:pPr>
+        <w:ind w:left="5040" w:hanging="360"/>
+      </w:pPr>
+    </w:lvl>
+    <w:lvl w:ilvl="7" w:tplc="04190019" w:tentative="1">
+      <w:start w:val="1"/>
+      <w:numFmt w:val="lowerLetter"/>
+      <w:lvlText w:val="%8."/>
+      <w:lvlJc w:val="left"/>
+      <w:pPr>
+        <w:ind w:left="5760" w:hanging="360"/>
+      </w:pPr>
+    </w:lvl>
+    <w:lvl w:ilvl="8" w:tplc="0419001B" w:tentative="1">
+      <w:start w:val="1"/>
+      <w:numFmt w:val="lowerRoman"/>
+      <w:lvlText w:val="%9."/>
+      <w:lvlJc w:val="right"/>
+      <w:pPr>
+        <w:ind w:left="6480" w:hanging="180"/>
+      </w:pPr>
+    </w:lvl>
+  </w:abstractNum>
+  <w:abstractNum w:abstractNumId="5" w15:restartNumberingAfterBreak="0">
+    <w:nsid w:val="253D59CF"/>
+    <w:multiLevelType w:val="hybridMultilevel"/>
+    <w:tmpl w:val="5082ECF8"/>
+    <w:lvl w:ilvl="0" w:tplc="04190001">
+      <w:start w:val="1"/>
+      <w:numFmt w:val="bullet"/>
+      <w:lvlText w:val=""/>
+      <w:lvlJc w:val="left"/>
+      <w:pPr>
+        <w:ind w:left="720" w:hanging="360"/>
+      </w:pPr>
+      <w:rPr>
+        <w:rFonts w:ascii="Symbol" w:hAnsi="Symbol" w:hint="default"/>
+      </w:rPr>
+    </w:lvl>
+    <w:lvl w:ilvl="1" w:tplc="04190003">
+      <w:start w:val="1"/>
+      <w:numFmt w:val="bullet"/>
+      <w:lvlText w:val="o"/>
+      <w:lvlJc w:val="left"/>
+      <w:pPr>
+        <w:ind w:left="1440" w:hanging="360"/>
+      </w:pPr>
+      <w:rPr>
+        <w:rFonts w:ascii="Courier New" w:hAnsi="Courier New" w:cs="Courier New" w:hint="default"/>
+      </w:rPr>
+    </w:lvl>
+    <w:lvl w:ilvl="2" w:tplc="04190005">
+      <w:start w:val="1"/>
+      <w:numFmt w:val="bullet"/>
+      <w:lvlText w:val=""/>
+      <w:lvlJc w:val="left"/>
+      <w:pPr>
+        <w:ind w:left="2160" w:hanging="360"/>
+      </w:pPr>
+      <w:rPr>
+        <w:rFonts w:ascii="Wingdings" w:hAnsi="Wingdings" w:hint="default"/>
+      </w:rPr>
+    </w:lvl>
+    <w:lvl w:ilvl="3" w:tplc="04190001" w:tentative="1">
+      <w:start w:val="1"/>
+      <w:numFmt w:val="bullet"/>
+      <w:lvlText w:val=""/>
+      <w:lvlJc w:val="left"/>
+      <w:pPr>
+        <w:ind w:left="2880" w:hanging="360"/>
+      </w:pPr>
+      <w:rPr>
+        <w:rFonts w:ascii="Symbol" w:hAnsi="Symbol" w:hint="default"/>
+      </w:rPr>
+    </w:lvl>
+    <w:lvl w:ilvl="4" w:tplc="04190003" w:tentative="1">
+      <w:start w:val="1"/>
+      <w:numFmt w:val="bullet"/>
+      <w:lvlText w:val="o"/>
+      <w:lvlJc w:val="left"/>
+      <w:pPr>
+        <w:ind w:left="3600" w:hanging="360"/>
+      </w:pPr>
+      <w:rPr>
+        <w:rFonts w:ascii="Courier New" w:hAnsi="Courier New" w:cs="Courier New" w:hint="default"/>
+      </w:rPr>
+    </w:lvl>
+    <w:lvl w:ilvl="5" w:tplc="04190005" w:tentative="1">
+      <w:start w:val="1"/>
+      <w:numFmt w:val="bullet"/>
+      <w:lvlText w:val=""/>
+      <w:lvlJc w:val="left"/>
+      <w:pPr>
+        <w:ind w:left="4320" w:hanging="360"/>
+      </w:pPr>
+      <w:rPr>
+        <w:rFonts w:ascii="Wingdings" w:hAnsi="Wingdings" w:hint="default"/>
+      </w:rPr>
+    </w:lvl>
+    <w:lvl w:ilvl="6" w:tplc="04190001" w:tentative="1">
+      <w:start w:val="1"/>
+      <w:numFmt w:val="bullet"/>
+      <w:lvlText w:val=""/>
+      <w:lvlJc w:val="left"/>
+      <w:pPr>
+        <w:ind w:left="5040" w:hanging="360"/>
+      </w:pPr>
+      <w:rPr>
+        <w:rFonts w:ascii="Symbol" w:hAnsi="Symbol" w:hint="default"/>
+      </w:rPr>
+    </w:lvl>
+    <w:lvl w:ilvl="7" w:tplc="04190003" w:tentative="1">
+      <w:start w:val="1"/>
+      <w:numFmt w:val="bullet"/>
+      <w:lvlText w:val="o"/>
+      <w:lvlJc w:val="left"/>
+      <w:pPr>
+        <w:ind w:left="5760" w:hanging="360"/>
+      </w:pPr>
+      <w:rPr>
+        <w:rFonts w:ascii="Courier New" w:hAnsi="Courier New" w:cs="Courier New" w:hint="default"/>
+      </w:rPr>
+    </w:lvl>
+    <w:lvl w:ilvl="8" w:tplc="04190005" w:tentative="1">
+      <w:start w:val="1"/>
+      <w:numFmt w:val="bullet"/>
+      <w:lvlText w:val=""/>
+      <w:lvlJc w:val="left"/>
+      <w:pPr>
+        <w:ind w:left="6480" w:hanging="360"/>
+      </w:pPr>
+      <w:rPr>
+        <w:rFonts w:ascii="Wingdings" w:hAnsi="Wingdings" w:hint="default"/>
+      </w:rPr>
+    </w:lvl>
+  </w:abstractNum>
+  <w:abstractNum w:abstractNumId="6" w15:restartNumberingAfterBreak="0">
     <w:nsid w:val="34AC5C71"/>
     <w:multiLevelType w:val="hybridMultilevel"/>
     <w:tmpl w:val="654466A8"/>
@@ -2597,7 +4738,7 @@
       </w:rPr>
     </w:lvl>
   </w:abstractNum>
-  <w:abstractNum w:abstractNumId="4" w15:restartNumberingAfterBreak="0">
+  <w:abstractNum w:abstractNumId="7" w15:restartNumberingAfterBreak="0">
     <w:nsid w:val="48F1160A"/>
     <w:multiLevelType w:val="hybridMultilevel"/>
     <w:tmpl w:val="8586FB5E"/>
@@ -2686,7 +4827,7 @@
       </w:pPr>
     </w:lvl>
   </w:abstractNum>
-  <w:abstractNum w:abstractNumId="5" w15:restartNumberingAfterBreak="0">
+  <w:abstractNum w:abstractNumId="8" w15:restartNumberingAfterBreak="0">
     <w:nsid w:val="6D2E434F"/>
     <w:multiLevelType w:val="hybridMultilevel"/>
     <w:tmpl w:val="CA42B916"/>
@@ -2803,19 +4944,28 @@
     <w:abstractNumId w:val="1"/>
   </w:num>
   <w:num w:numId="2">
-    <w:abstractNumId w:val="5"/>
+    <w:abstractNumId w:val="8"/>
   </w:num>
   <w:num w:numId="3">
-    <w:abstractNumId w:val="3"/>
+    <w:abstractNumId w:val="6"/>
   </w:num>
   <w:num w:numId="4">
     <w:abstractNumId w:val="0"/>
   </w:num>
   <w:num w:numId="5">
-    <w:abstractNumId w:val="4"/>
+    <w:abstractNumId w:val="7"/>
   </w:num>
   <w:num w:numId="6">
+    <w:abstractNumId w:val="3"/>
+  </w:num>
+  <w:num w:numId="7">
+    <w:abstractNumId w:val="5"/>
+  </w:num>
+  <w:num w:numId="8">
     <w:abstractNumId w:val="2"/>
+  </w:num>
+  <w:num w:numId="9">
+    <w:abstractNumId w:val="4"/>
   </w:num>
 </w:numbering>
 </file>
@@ -3691,7 +5841,7 @@
 </file>
 
 <file path=customXml/itemProps1.xml><?xml version="1.0" encoding="utf-8"?>
-<ds:datastoreItem xmlns:ds="http://schemas.openxmlformats.org/officeDocument/2006/customXml" ds:itemID="{CCAD6000-9DD5-47EB-922F-01054AB5639B}">
+<ds:datastoreItem xmlns:ds="http://schemas.openxmlformats.org/officeDocument/2006/customXml" ds:itemID="{2D056118-60C6-49F3-AF8C-92CAE70B7EFA}">
   <ds:schemaRefs>
     <ds:schemaRef ds:uri="http://schemas.openxmlformats.org/officeDocument/2006/bibliography"/>
   </ds:schemaRefs>

</xml_diff>